<commit_message>
finished the html short answer
</commit_message>
<xml_diff>
--- a/Test One/CS4720Test1Summer2021.docx
+++ b/Test One/CS4720Test1Summer2021.docx
@@ -1033,6 +1033,15 @@
                 <w:szCs w:val="20"/>
               </w:rPr>
             </w:pPr>
+            <w:r>
+              <w:rPr>
+                <w:rFonts w:ascii="Arial" w:eastAsia="Calibri" w:hAnsi="Arial" w:cs="Arial"/>
+                <w:color w:val="231F20"/>
+                <w:sz w:val="20"/>
+                <w:szCs w:val="20"/>
+              </w:rPr>
+              <w:t>The html tag is the root of the html file used to tell the browser what kind of file it is</w:t>
+            </w:r>
           </w:p>
           <w:p>
             <w:pPr>
@@ -1096,6 +1105,35 @@
                 <w:szCs w:val="20"/>
               </w:rPr>
             </w:pPr>
+            <w:r>
+              <w:rPr>
+                <w:rFonts w:ascii="Arial" w:eastAsia="Calibri" w:hAnsi="Arial" w:cs="Arial"/>
+                <w:color w:val="231F20"/>
+                <w:sz w:val="20"/>
+                <w:szCs w:val="20"/>
+              </w:rPr>
+              <w:t xml:space="preserve">The head tag is used to hold all of the elements that will go into the head element of the html file. Like </w:t>
+            </w:r>
+            <w:proofErr w:type="gramStart"/>
+            <w:r>
+              <w:rPr>
+                <w:rFonts w:ascii="Arial" w:eastAsia="Calibri" w:hAnsi="Arial" w:cs="Arial"/>
+                <w:color w:val="231F20"/>
+                <w:sz w:val="20"/>
+                <w:szCs w:val="20"/>
+              </w:rPr>
+              <w:t>the ,</w:t>
+            </w:r>
+            <w:proofErr w:type="gramEnd"/>
+            <w:r>
+              <w:rPr>
+                <w:rFonts w:ascii="Arial" w:eastAsia="Calibri" w:hAnsi="Arial" w:cs="Arial"/>
+                <w:color w:val="231F20"/>
+                <w:sz w:val="20"/>
+                <w:szCs w:val="20"/>
+              </w:rPr>
+              <w:t xml:space="preserve"> all of which will be expanded upon below, title style and meta and many more.  </w:t>
+            </w:r>
           </w:p>
           <w:p>
             <w:pPr>
@@ -1177,6 +1215,55 @@
                 <w:szCs w:val="20"/>
               </w:rPr>
             </w:pPr>
+            <w:r>
+              <w:rPr>
+                <w:rFonts w:ascii="Arial" w:eastAsia="Calibri" w:hAnsi="Arial" w:cs="Arial"/>
+                <w:color w:val="231F20"/>
+                <w:sz w:val="20"/>
+                <w:szCs w:val="20"/>
+              </w:rPr>
+              <w:t xml:space="preserve">The title tag is one that goes into the </w:t>
+            </w:r>
+            <w:proofErr w:type="gramStart"/>
+            <w:r>
+              <w:rPr>
+                <w:rFonts w:ascii="Arial" w:eastAsia="Calibri" w:hAnsi="Arial" w:cs="Arial"/>
+                <w:color w:val="231F20"/>
+                <w:sz w:val="20"/>
+                <w:szCs w:val="20"/>
+              </w:rPr>
+              <w:t>head</w:t>
+            </w:r>
+            <w:proofErr w:type="gramEnd"/>
+            <w:r>
+              <w:rPr>
+                <w:rFonts w:ascii="Arial" w:eastAsia="Calibri" w:hAnsi="Arial" w:cs="Arial"/>
+                <w:color w:val="231F20"/>
+                <w:sz w:val="20"/>
+                <w:szCs w:val="20"/>
+              </w:rPr>
+              <w:t xml:space="preserve"> and it allows you to name the html file when the user is using it. </w:t>
+            </w:r>
+            <w:proofErr w:type="gramStart"/>
+            <w:r>
+              <w:rPr>
+                <w:rFonts w:ascii="Arial" w:eastAsia="Calibri" w:hAnsi="Arial" w:cs="Arial"/>
+                <w:color w:val="231F20"/>
+                <w:sz w:val="20"/>
+                <w:szCs w:val="20"/>
+              </w:rPr>
+              <w:t>So</w:t>
+            </w:r>
+            <w:proofErr w:type="gramEnd"/>
+            <w:r>
+              <w:rPr>
+                <w:rFonts w:ascii="Arial" w:eastAsia="Calibri" w:hAnsi="Arial" w:cs="Arial"/>
+                <w:color w:val="231F20"/>
+                <w:sz w:val="20"/>
+                <w:szCs w:val="20"/>
+              </w:rPr>
+              <w:t xml:space="preserve"> the tab will display what the title is. </w:t>
+            </w:r>
           </w:p>
           <w:p>
             <w:pPr>
@@ -1240,6 +1327,15 @@
                 <w:szCs w:val="20"/>
               </w:rPr>
             </w:pPr>
+            <w:r>
+              <w:rPr>
+                <w:rFonts w:ascii="Arial" w:eastAsia="Calibri" w:hAnsi="Arial" w:cs="Arial"/>
+                <w:color w:val="231F20"/>
+                <w:sz w:val="20"/>
+                <w:szCs w:val="20"/>
+              </w:rPr>
+              <w:t xml:space="preserve">The body is used to give the html file its body. So that means that the body will contain, all of which will be expanded upon later, the tables, headings, list, and many more. </w:t>
+            </w:r>
           </w:p>
           <w:p>
             <w:pPr>
@@ -1303,6 +1399,15 @@
                 <w:szCs w:val="20"/>
               </w:rPr>
             </w:pPr>
+            <w:r>
+              <w:rPr>
+                <w:rFonts w:ascii="Arial" w:eastAsia="Calibri" w:hAnsi="Arial" w:cs="Arial"/>
+                <w:color w:val="231F20"/>
+                <w:sz w:val="20"/>
+                <w:szCs w:val="20"/>
+              </w:rPr>
+              <w:t>The script html tag is used to house and run JavaScript code</w:t>
+            </w:r>
           </w:p>
           <w:p>
             <w:pPr>
@@ -1366,6 +1471,107 @@
                 <w:szCs w:val="20"/>
               </w:rPr>
             </w:pPr>
+            <w:r>
+              <w:rPr>
+                <w:rFonts w:ascii="Arial" w:eastAsia="Calibri" w:hAnsi="Arial" w:cs="Arial"/>
+                <w:color w:val="231F20"/>
+                <w:sz w:val="20"/>
+                <w:szCs w:val="20"/>
+              </w:rPr>
+              <w:t xml:space="preserve">The </w:t>
+            </w:r>
+            <w:r>
+              <w:rPr>
+                <w:rFonts w:ascii="Arial" w:eastAsia="Calibri" w:hAnsi="Arial" w:cs="Arial"/>
+                <w:color w:val="231F20"/>
+                <w:sz w:val="20"/>
+                <w:szCs w:val="20"/>
+              </w:rPr>
+              <w:t>b html</w:t>
+            </w:r>
+            <w:r>
+              <w:rPr>
+                <w:rFonts w:ascii="Arial" w:eastAsia="Calibri" w:hAnsi="Arial" w:cs="Arial"/>
+                <w:color w:val="231F20"/>
+                <w:sz w:val="20"/>
+                <w:szCs w:val="20"/>
+              </w:rPr>
+              <w:t xml:space="preserve"> </w:t>
+            </w:r>
+            <w:r>
+              <w:rPr>
+                <w:rFonts w:ascii="Arial" w:eastAsia="Calibri" w:hAnsi="Arial" w:cs="Arial"/>
+                <w:color w:val="231F20"/>
+                <w:sz w:val="20"/>
+                <w:szCs w:val="20"/>
+              </w:rPr>
+              <w:t>tag</w:t>
+            </w:r>
+            <w:r>
+              <w:rPr>
+                <w:rFonts w:ascii="Arial" w:eastAsia="Calibri" w:hAnsi="Arial" w:cs="Arial"/>
+                <w:color w:val="231F20"/>
+                <w:sz w:val="20"/>
+                <w:szCs w:val="20"/>
+              </w:rPr>
+              <w:t xml:space="preserve"> is used to show text in </w:t>
+            </w:r>
+            <w:proofErr w:type="gramStart"/>
+            <w:r>
+              <w:rPr>
+                <w:rFonts w:ascii="Arial" w:eastAsia="Calibri" w:hAnsi="Arial" w:cs="Arial"/>
+                <w:color w:val="231F20"/>
+                <w:sz w:val="20"/>
+                <w:szCs w:val="20"/>
+              </w:rPr>
+              <w:t>an</w:t>
+            </w:r>
+            <w:proofErr w:type="gramEnd"/>
+            <w:r>
+              <w:rPr>
+                <w:rFonts w:ascii="Arial" w:eastAsia="Calibri" w:hAnsi="Arial" w:cs="Arial"/>
+                <w:color w:val="231F20"/>
+                <w:sz w:val="20"/>
+                <w:szCs w:val="20"/>
+              </w:rPr>
+              <w:t xml:space="preserve"> </w:t>
+            </w:r>
+            <w:r>
+              <w:rPr>
+                <w:rFonts w:ascii="Arial" w:eastAsia="Calibri" w:hAnsi="Arial" w:cs="Arial"/>
+                <w:color w:val="231F20"/>
+                <w:sz w:val="20"/>
+                <w:szCs w:val="20"/>
+              </w:rPr>
+              <w:t>bold</w:t>
+            </w:r>
+            <w:r>
+              <w:rPr>
+                <w:rFonts w:ascii="Arial" w:eastAsia="Calibri" w:hAnsi="Arial" w:cs="Arial"/>
+                <w:color w:val="231F20"/>
+                <w:sz w:val="20"/>
+                <w:szCs w:val="20"/>
+              </w:rPr>
+              <w:t xml:space="preserve"> </w:t>
+            </w:r>
+            <w:r>
+              <w:rPr>
+                <w:rFonts w:ascii="Arial" w:eastAsia="Calibri" w:hAnsi="Arial" w:cs="Arial"/>
+                <w:color w:val="231F20"/>
+                <w:sz w:val="20"/>
+                <w:szCs w:val="20"/>
+              </w:rPr>
+              <w:t>way</w:t>
+            </w:r>
+            <w:r>
+              <w:rPr>
+                <w:rFonts w:ascii="Arial" w:eastAsia="Calibri" w:hAnsi="Arial" w:cs="Arial"/>
+                <w:color w:val="231F20"/>
+                <w:sz w:val="20"/>
+                <w:szCs w:val="20"/>
+              </w:rPr>
+              <w:t xml:space="preserve"> </w:t>
+            </w:r>
           </w:p>
           <w:p>
             <w:pPr>
@@ -1449,6 +1655,53 @@
                 <w:szCs w:val="20"/>
               </w:rPr>
             </w:pPr>
+            <w:r>
+              <w:rPr>
+                <w:rFonts w:ascii="Arial" w:eastAsia="Calibri" w:hAnsi="Arial" w:cs="Arial"/>
+                <w:color w:val="231F20"/>
+                <w:sz w:val="20"/>
+                <w:szCs w:val="20"/>
+              </w:rPr>
+              <w:t xml:space="preserve">The </w:t>
+            </w:r>
+            <w:proofErr w:type="gramStart"/>
+            <w:r>
+              <w:rPr>
+                <w:rFonts w:ascii="Arial" w:eastAsia="Calibri" w:hAnsi="Arial" w:cs="Arial"/>
+                <w:color w:val="231F20"/>
+                <w:sz w:val="20"/>
+                <w:szCs w:val="20"/>
+              </w:rPr>
+              <w:t>i</w:t>
+            </w:r>
+            <w:r>
+              <w:rPr>
+                <w:rFonts w:ascii="Arial" w:eastAsia="Calibri" w:hAnsi="Arial" w:cs="Arial"/>
+                <w:color w:val="231F20"/>
+                <w:sz w:val="20"/>
+                <w:szCs w:val="20"/>
+              </w:rPr>
+              <w:t xml:space="preserve"> html</w:t>
+            </w:r>
+            <w:proofErr w:type="gramEnd"/>
+            <w:r>
+              <w:rPr>
+                <w:rFonts w:ascii="Arial" w:eastAsia="Calibri" w:hAnsi="Arial" w:cs="Arial"/>
+                <w:color w:val="231F20"/>
+                <w:sz w:val="20"/>
+                <w:szCs w:val="20"/>
+              </w:rPr>
+              <w:t xml:space="preserve"> tag is used to show text in an </w:t>
+            </w:r>
+            <w:r>
+              <w:rPr>
+                <w:rFonts w:ascii="Arial" w:eastAsia="Calibri" w:hAnsi="Arial" w:cs="Arial"/>
+                <w:color w:val="231F20"/>
+                <w:sz w:val="20"/>
+                <w:szCs w:val="20"/>
+              </w:rPr>
+              <w:t xml:space="preserve">italicized </w:t>
+            </w:r>
           </w:p>
           <w:p>
             <w:pPr>
@@ -1512,6 +1765,33 @@
                 <w:szCs w:val="20"/>
               </w:rPr>
             </w:pPr>
+            <w:r>
+              <w:rPr>
+                <w:rFonts w:ascii="Arial" w:eastAsia="Calibri" w:hAnsi="Arial" w:cs="Arial"/>
+                <w:color w:val="231F20"/>
+                <w:sz w:val="20"/>
+                <w:szCs w:val="20"/>
+              </w:rPr>
+              <w:t xml:space="preserve">The strong html tag is used to show the text with strong </w:t>
+            </w:r>
+            <w:r>
+              <w:rPr>
+                <w:rFonts w:ascii="Arial" w:eastAsia="Calibri" w:hAnsi="Arial" w:cs="Arial"/>
+                <w:color w:val="231F20"/>
+                <w:sz w:val="20"/>
+                <w:szCs w:val="20"/>
+              </w:rPr>
+              <w:t>importance</w:t>
+            </w:r>
+            <w:r>
+              <w:rPr>
+                <w:rFonts w:ascii="Arial" w:eastAsia="Calibri" w:hAnsi="Arial" w:cs="Arial"/>
+                <w:color w:val="231F20"/>
+                <w:sz w:val="20"/>
+                <w:szCs w:val="20"/>
+              </w:rPr>
+              <w:t xml:space="preserve"> usually just looks like bold</w:t>
+            </w:r>
           </w:p>
           <w:p>
             <w:pPr>
@@ -1595,6 +1875,35 @@
                 <w:szCs w:val="20"/>
               </w:rPr>
             </w:pPr>
+            <w:r>
+              <w:rPr>
+                <w:rFonts w:ascii="Arial" w:eastAsia="Calibri" w:hAnsi="Arial" w:cs="Arial"/>
+                <w:color w:val="231F20"/>
+                <w:sz w:val="20"/>
+                <w:szCs w:val="20"/>
+              </w:rPr>
+              <w:t xml:space="preserve">The </w:t>
+            </w:r>
+            <w:proofErr w:type="spellStart"/>
+            <w:r>
+              <w:rPr>
+                <w:rFonts w:ascii="Arial" w:eastAsia="Calibri" w:hAnsi="Arial" w:cs="Arial"/>
+                <w:color w:val="231F20"/>
+                <w:sz w:val="20"/>
+                <w:szCs w:val="20"/>
+              </w:rPr>
+              <w:t>em</w:t>
+            </w:r>
+            <w:proofErr w:type="spellEnd"/>
+            <w:r>
+              <w:rPr>
+                <w:rFonts w:ascii="Arial" w:eastAsia="Calibri" w:hAnsi="Arial" w:cs="Arial"/>
+                <w:color w:val="231F20"/>
+                <w:sz w:val="20"/>
+                <w:szCs w:val="20"/>
+              </w:rPr>
+              <w:t xml:space="preserve"> html tag is used to show text in an emphasized fashion </w:t>
+            </w:r>
           </w:p>
           <w:p>
             <w:pPr>
@@ -1658,6 +1967,15 @@
                 <w:szCs w:val="20"/>
               </w:rPr>
             </w:pPr>
+            <w:r>
+              <w:rPr>
+                <w:rFonts w:ascii="Arial" w:eastAsia="Calibri" w:hAnsi="Arial" w:cs="Arial"/>
+                <w:color w:val="231F20"/>
+                <w:sz w:val="20"/>
+                <w:szCs w:val="20"/>
+              </w:rPr>
+              <w:t xml:space="preserve">The p html tag is used to declare a paragraph in the html document </w:t>
+            </w:r>
           </w:p>
           <w:p>
             <w:pPr>
@@ -1741,6 +2059,35 @@
                 <w:szCs w:val="20"/>
               </w:rPr>
             </w:pPr>
+            <w:r>
+              <w:rPr>
+                <w:rFonts w:ascii="Arial" w:eastAsia="Calibri" w:hAnsi="Arial" w:cs="Arial"/>
+                <w:color w:val="231F20"/>
+                <w:sz w:val="20"/>
+                <w:szCs w:val="20"/>
+              </w:rPr>
+              <w:t xml:space="preserve">The </w:t>
+            </w:r>
+            <w:proofErr w:type="spellStart"/>
+            <w:r>
+              <w:rPr>
+                <w:rFonts w:ascii="Arial" w:eastAsia="Calibri" w:hAnsi="Arial" w:cs="Arial"/>
+                <w:color w:val="231F20"/>
+                <w:sz w:val="20"/>
+                <w:szCs w:val="20"/>
+              </w:rPr>
+              <w:t>br</w:t>
+            </w:r>
+            <w:proofErr w:type="spellEnd"/>
+            <w:r>
+              <w:rPr>
+                <w:rFonts w:ascii="Arial" w:eastAsia="Calibri" w:hAnsi="Arial" w:cs="Arial"/>
+                <w:color w:val="231F20"/>
+                <w:sz w:val="20"/>
+                <w:szCs w:val="20"/>
+              </w:rPr>
+              <w:t xml:space="preserve"> tag is used to add a space or a line break in the html document </w:t>
+            </w:r>
           </w:p>
           <w:p>
             <w:pPr>
@@ -1824,6 +2171,35 @@
                 <w:szCs w:val="20"/>
               </w:rPr>
             </w:pPr>
+            <w:r>
+              <w:rPr>
+                <w:rFonts w:ascii="Arial" w:eastAsia="Calibri" w:hAnsi="Arial" w:cs="Arial"/>
+                <w:color w:val="231F20"/>
+                <w:sz w:val="20"/>
+                <w:szCs w:val="20"/>
+              </w:rPr>
+              <w:t xml:space="preserve">The </w:t>
+            </w:r>
+            <w:proofErr w:type="spellStart"/>
+            <w:r>
+              <w:rPr>
+                <w:rFonts w:ascii="Arial" w:eastAsia="Calibri" w:hAnsi="Arial" w:cs="Arial"/>
+                <w:color w:val="231F20"/>
+                <w:sz w:val="20"/>
+                <w:szCs w:val="20"/>
+              </w:rPr>
+              <w:t>hr</w:t>
+            </w:r>
+            <w:proofErr w:type="spellEnd"/>
+            <w:r>
+              <w:rPr>
+                <w:rFonts w:ascii="Arial" w:eastAsia="Calibri" w:hAnsi="Arial" w:cs="Arial"/>
+                <w:color w:val="231F20"/>
+                <w:sz w:val="20"/>
+                <w:szCs w:val="20"/>
+              </w:rPr>
+              <w:t xml:space="preserve"> html tag is used to display a horizontal line to separate html content in the html document </w:t>
+            </w:r>
           </w:p>
           <w:p>
             <w:pPr>
@@ -1887,6 +2263,15 @@
                 <w:szCs w:val="20"/>
               </w:rPr>
             </w:pPr>
+            <w:r>
+              <w:rPr>
+                <w:rFonts w:ascii="Arial" w:eastAsia="Calibri" w:hAnsi="Arial" w:cs="Arial"/>
+                <w:color w:val="231F20"/>
+                <w:sz w:val="20"/>
+                <w:szCs w:val="20"/>
+              </w:rPr>
+              <w:t>The h1 – h6 tag is used to define the size of a heading text in the html document</w:t>
+            </w:r>
           </w:p>
           <w:p>
             <w:pPr>
@@ -1929,6 +2314,7 @@
                 <w:sz w:val="20"/>
                 <w:szCs w:val="20"/>
               </w:rPr>
+              <w:lastRenderedPageBreak/>
               <w:t>&lt;font&gt;</w:t>
             </w:r>
           </w:p>
@@ -1950,20 +2336,35 @@
                 <w:szCs w:val="20"/>
               </w:rPr>
             </w:pPr>
-          </w:p>
-          <w:p>
-            <w:pPr>
-              <w:autoSpaceDE w:val="0"/>
-              <w:autoSpaceDN w:val="0"/>
-              <w:adjustRightInd w:val="0"/>
-              <w:spacing w:line="360" w:lineRule="auto"/>
-              <w:rPr>
-                <w:rFonts w:ascii="Arial" w:eastAsia="Calibri" w:hAnsi="Arial" w:cs="Arial"/>
-                <w:color w:val="231F20"/>
-                <w:sz w:val="20"/>
-                <w:szCs w:val="20"/>
-              </w:rPr>
-            </w:pPr>
+            <w:r>
+              <w:rPr>
+                <w:rFonts w:ascii="Arial" w:eastAsia="Calibri" w:hAnsi="Arial" w:cs="Arial"/>
+                <w:color w:val="231F20"/>
+                <w:sz w:val="20"/>
+                <w:szCs w:val="20"/>
+              </w:rPr>
+              <w:t xml:space="preserve">While the font html tag has been removed in html 5 in favor for CSS it allows you to set a font for </w:t>
+            </w:r>
+            <w:proofErr w:type="gramStart"/>
+            <w:r>
+              <w:rPr>
+                <w:rFonts w:ascii="Arial" w:eastAsia="Calibri" w:hAnsi="Arial" w:cs="Arial"/>
+                <w:color w:val="231F20"/>
+                <w:sz w:val="20"/>
+                <w:szCs w:val="20"/>
+              </w:rPr>
+              <w:t>you</w:t>
+            </w:r>
+            <w:proofErr w:type="gramEnd"/>
+            <w:r>
+              <w:rPr>
+                <w:rFonts w:ascii="Arial" w:eastAsia="Calibri" w:hAnsi="Arial" w:cs="Arial"/>
+                <w:color w:val="231F20"/>
+                <w:sz w:val="20"/>
+                <w:szCs w:val="20"/>
+              </w:rPr>
+              <w:t xml:space="preserve"> html document </w:t>
+            </w:r>
           </w:p>
         </w:tc>
       </w:tr>
@@ -2033,6 +2434,35 @@
                 <w:szCs w:val="20"/>
               </w:rPr>
             </w:pPr>
+            <w:r>
+              <w:rPr>
+                <w:rFonts w:ascii="Arial" w:eastAsia="Calibri" w:hAnsi="Arial" w:cs="Arial"/>
+                <w:color w:val="231F20"/>
+                <w:sz w:val="20"/>
+                <w:szCs w:val="20"/>
+              </w:rPr>
+              <w:t xml:space="preserve">The </w:t>
+            </w:r>
+            <w:proofErr w:type="spellStart"/>
+            <w:r>
+              <w:rPr>
+                <w:rFonts w:ascii="Arial" w:eastAsia="Calibri" w:hAnsi="Arial" w:cs="Arial"/>
+                <w:color w:val="231F20"/>
+                <w:sz w:val="20"/>
+                <w:szCs w:val="20"/>
+              </w:rPr>
+              <w:t>ol</w:t>
+            </w:r>
+            <w:proofErr w:type="spellEnd"/>
+            <w:r>
+              <w:rPr>
+                <w:rFonts w:ascii="Arial" w:eastAsia="Calibri" w:hAnsi="Arial" w:cs="Arial"/>
+                <w:color w:val="231F20"/>
+                <w:sz w:val="20"/>
+                <w:szCs w:val="20"/>
+              </w:rPr>
+              <w:t xml:space="preserve"> html tag defines an ordered list that will be render 1 … 2…. 3… for all the list items placed within it </w:t>
+            </w:r>
           </w:p>
           <w:p>
             <w:pPr>
@@ -2083,6 +2513,83 @@
           <w:tcPr>
             <w:tcW w:w="7825" w:type="dxa"/>
           </w:tcPr>
+          <w:p>
+            <w:pPr>
+              <w:autoSpaceDE w:val="0"/>
+              <w:autoSpaceDN w:val="0"/>
+              <w:adjustRightInd w:val="0"/>
+              <w:spacing w:line="360" w:lineRule="auto"/>
+              <w:rPr>
+                <w:rFonts w:ascii="Arial" w:eastAsia="Calibri" w:hAnsi="Arial" w:cs="Arial"/>
+                <w:color w:val="231F20"/>
+                <w:sz w:val="20"/>
+                <w:szCs w:val="20"/>
+              </w:rPr>
+            </w:pPr>
+            <w:r>
+              <w:rPr>
+                <w:rFonts w:ascii="Arial" w:eastAsia="Calibri" w:hAnsi="Arial" w:cs="Arial"/>
+                <w:color w:val="231F20"/>
+                <w:sz w:val="20"/>
+                <w:szCs w:val="20"/>
+              </w:rPr>
+              <w:t xml:space="preserve">The </w:t>
+            </w:r>
+            <w:r>
+              <w:rPr>
+                <w:rFonts w:ascii="Arial" w:eastAsia="Calibri" w:hAnsi="Arial" w:cs="Arial"/>
+                <w:color w:val="231F20"/>
+                <w:sz w:val="20"/>
+                <w:szCs w:val="20"/>
+              </w:rPr>
+              <w:t>ul</w:t>
+            </w:r>
+            <w:r>
+              <w:rPr>
+                <w:rFonts w:ascii="Arial" w:eastAsia="Calibri" w:hAnsi="Arial" w:cs="Arial"/>
+                <w:color w:val="231F20"/>
+                <w:sz w:val="20"/>
+                <w:szCs w:val="20"/>
+              </w:rPr>
+              <w:t xml:space="preserve"> html tag defines an </w:t>
+            </w:r>
+            <w:r>
+              <w:rPr>
+                <w:rFonts w:ascii="Arial" w:eastAsia="Calibri" w:hAnsi="Arial" w:cs="Arial"/>
+                <w:color w:val="231F20"/>
+                <w:sz w:val="20"/>
+                <w:szCs w:val="20"/>
+              </w:rPr>
+              <w:t>un</w:t>
+            </w:r>
+            <w:r>
+              <w:rPr>
+                <w:rFonts w:ascii="Arial" w:eastAsia="Calibri" w:hAnsi="Arial" w:cs="Arial"/>
+                <w:color w:val="231F20"/>
+                <w:sz w:val="20"/>
+                <w:szCs w:val="20"/>
+              </w:rPr>
+              <w:t xml:space="preserve">ordered list that will be render </w:t>
+            </w:r>
+            <w:r>
+              <w:rPr>
+                <w:rFonts w:ascii="Arial" w:eastAsia="Calibri" w:hAnsi="Arial" w:cs="Arial"/>
+                <w:color w:val="231F20"/>
+                <w:sz w:val="20"/>
+                <w:szCs w:val="20"/>
+              </w:rPr>
+              <w:t xml:space="preserve">a dot </w:t>
+            </w:r>
+            <w:r>
+              <w:rPr>
+                <w:rFonts w:ascii="Arial" w:eastAsia="Calibri" w:hAnsi="Arial" w:cs="Arial"/>
+                <w:color w:val="231F20"/>
+                <w:sz w:val="20"/>
+                <w:szCs w:val="20"/>
+              </w:rPr>
+              <w:t xml:space="preserve">for all the list items placed within it </w:t>
+            </w:r>
+          </w:p>
           <w:p>
             <w:pPr>
               <w:autoSpaceDE w:val="0"/>
@@ -2284,20 +2791,35 @@
                 <w:szCs w:val="20"/>
               </w:rPr>
             </w:pPr>
-          </w:p>
-          <w:p>
-            <w:pPr>
-              <w:autoSpaceDE w:val="0"/>
-              <w:autoSpaceDN w:val="0"/>
-              <w:adjustRightInd w:val="0"/>
-              <w:spacing w:line="360" w:lineRule="auto"/>
-              <w:rPr>
-                <w:rFonts w:ascii="Arial" w:eastAsia="Calibri" w:hAnsi="Arial" w:cs="Arial"/>
-                <w:color w:val="231F20"/>
-                <w:sz w:val="20"/>
-                <w:szCs w:val="20"/>
-              </w:rPr>
-            </w:pPr>
+            <w:r>
+              <w:rPr>
+                <w:rFonts w:ascii="Arial" w:eastAsia="Calibri" w:hAnsi="Arial" w:cs="Arial"/>
+                <w:color w:val="231F20"/>
+                <w:sz w:val="20"/>
+                <w:szCs w:val="20"/>
+              </w:rPr>
+              <w:t xml:space="preserve">The html tag li goes into one of the list types unordered or ordered and allows them to render </w:t>
+            </w:r>
+            <w:proofErr w:type="spellStart"/>
+            <w:r>
+              <w:rPr>
+                <w:rFonts w:ascii="Arial" w:eastAsia="Calibri" w:hAnsi="Arial" w:cs="Arial"/>
+                <w:color w:val="231F20"/>
+                <w:sz w:val="20"/>
+                <w:szCs w:val="20"/>
+              </w:rPr>
+              <w:t>whats</w:t>
+            </w:r>
+            <w:proofErr w:type="spellEnd"/>
+            <w:r>
+              <w:rPr>
+                <w:rFonts w:ascii="Arial" w:eastAsia="Calibri" w:hAnsi="Arial" w:cs="Arial"/>
+                <w:color w:val="231F20"/>
+                <w:sz w:val="20"/>
+                <w:szCs w:val="20"/>
+              </w:rPr>
+              <w:t xml:space="preserve"> inside of them </w:t>
+            </w:r>
           </w:p>
           <w:p>
             <w:pPr>
@@ -2361,20 +2883,24 @@
                 <w:szCs w:val="20"/>
               </w:rPr>
             </w:pPr>
-          </w:p>
-          <w:p>
-            <w:pPr>
-              <w:autoSpaceDE w:val="0"/>
-              <w:autoSpaceDN w:val="0"/>
-              <w:adjustRightInd w:val="0"/>
-              <w:spacing w:line="360" w:lineRule="auto"/>
-              <w:rPr>
-                <w:rFonts w:ascii="Arial" w:eastAsia="Calibri" w:hAnsi="Arial" w:cs="Arial"/>
-                <w:color w:val="231F20"/>
-                <w:sz w:val="20"/>
-                <w:szCs w:val="20"/>
-              </w:rPr>
-            </w:pPr>
+            <w:r>
+              <w:rPr>
+                <w:rFonts w:ascii="Arial" w:eastAsia="Calibri" w:hAnsi="Arial" w:cs="Arial"/>
+                <w:color w:val="231F20"/>
+                <w:sz w:val="20"/>
+                <w:szCs w:val="20"/>
+              </w:rPr>
+              <w:t xml:space="preserve">The table html tag has many elements that go inside of it, all of which will be discussed later, </w:t>
+            </w:r>
+            <w:r>
+              <w:rPr>
+                <w:rFonts w:ascii="Arial" w:eastAsia="Calibri" w:hAnsi="Arial" w:cs="Arial"/>
+                <w:color w:val="231F20"/>
+                <w:sz w:val="20"/>
+                <w:szCs w:val="20"/>
+              </w:rPr>
+              <w:t>but all in all it defines a table.</w:t>
+            </w:r>
           </w:p>
           <w:p>
             <w:pPr>
@@ -2438,6 +2964,15 @@
                 <w:szCs w:val="20"/>
               </w:rPr>
             </w:pPr>
+            <w:r>
+              <w:rPr>
+                <w:rFonts w:ascii="Arial" w:eastAsia="Calibri" w:hAnsi="Arial" w:cs="Arial"/>
+                <w:color w:val="231F20"/>
+                <w:sz w:val="20"/>
+                <w:szCs w:val="20"/>
+              </w:rPr>
+              <w:t xml:space="preserve">The tr html tag creates a table row with the table html tag </w:t>
+            </w:r>
           </w:p>
           <w:p>
             <w:pPr>
@@ -2529,6 +3064,15 @@
                 <w:szCs w:val="20"/>
               </w:rPr>
             </w:pPr>
+            <w:r>
+              <w:rPr>
+                <w:rFonts w:ascii="Arial" w:eastAsia="Calibri" w:hAnsi="Arial" w:cs="Arial"/>
+                <w:color w:val="231F20"/>
+                <w:sz w:val="20"/>
+                <w:szCs w:val="20"/>
+              </w:rPr>
+              <w:t xml:space="preserve">The td html tag creates a cell of data and goes inside the tr </w:t>
+            </w:r>
           </w:p>
           <w:p>
             <w:pPr>
@@ -2626,6 +3170,35 @@
                 <w:szCs w:val="20"/>
               </w:rPr>
             </w:pPr>
+            <w:r>
+              <w:rPr>
+                <w:rFonts w:ascii="Arial" w:eastAsia="Calibri" w:hAnsi="Arial" w:cs="Arial"/>
+                <w:color w:val="231F20"/>
+                <w:sz w:val="20"/>
+                <w:szCs w:val="20"/>
+              </w:rPr>
+              <w:t xml:space="preserve">The </w:t>
+            </w:r>
+            <w:proofErr w:type="spellStart"/>
+            <w:r>
+              <w:rPr>
+                <w:rFonts w:ascii="Arial" w:eastAsia="Calibri" w:hAnsi="Arial" w:cs="Arial"/>
+                <w:color w:val="231F20"/>
+                <w:sz w:val="20"/>
+                <w:szCs w:val="20"/>
+              </w:rPr>
+              <w:t>th</w:t>
+            </w:r>
+            <w:proofErr w:type="spellEnd"/>
+            <w:r>
+              <w:rPr>
+                <w:rFonts w:ascii="Arial" w:eastAsia="Calibri" w:hAnsi="Arial" w:cs="Arial"/>
+                <w:color w:val="231F20"/>
+                <w:sz w:val="20"/>
+                <w:szCs w:val="20"/>
+              </w:rPr>
+              <w:t xml:space="preserve"> html tag creates a table header </w:t>
+            </w:r>
           </w:p>
           <w:p>
             <w:pPr>
@@ -2709,6 +3282,55 @@
                 <w:szCs w:val="20"/>
               </w:rPr>
             </w:pPr>
+            <w:r>
+              <w:rPr>
+                <w:rFonts w:ascii="Arial" w:eastAsia="Calibri" w:hAnsi="Arial" w:cs="Arial"/>
+                <w:color w:val="231F20"/>
+                <w:sz w:val="20"/>
+                <w:szCs w:val="20"/>
+              </w:rPr>
+              <w:t xml:space="preserve">The </w:t>
+            </w:r>
+            <w:proofErr w:type="spellStart"/>
+            <w:r>
+              <w:rPr>
+                <w:rFonts w:ascii="Arial" w:eastAsia="Calibri" w:hAnsi="Arial" w:cs="Arial"/>
+                <w:color w:val="231F20"/>
+                <w:sz w:val="20"/>
+                <w:szCs w:val="20"/>
+              </w:rPr>
+              <w:t>img</w:t>
+            </w:r>
+            <w:proofErr w:type="spellEnd"/>
+            <w:r>
+              <w:rPr>
+                <w:rFonts w:ascii="Arial" w:eastAsia="Calibri" w:hAnsi="Arial" w:cs="Arial"/>
+                <w:color w:val="231F20"/>
+                <w:sz w:val="20"/>
+                <w:szCs w:val="20"/>
+              </w:rPr>
+              <w:t xml:space="preserve"> html tag allows you to insert and image from a source file or </w:t>
+            </w:r>
+            <w:proofErr w:type="spellStart"/>
+            <w:r>
+              <w:rPr>
+                <w:rFonts w:ascii="Arial" w:eastAsia="Calibri" w:hAnsi="Arial" w:cs="Arial"/>
+                <w:color w:val="231F20"/>
+                <w:sz w:val="20"/>
+                <w:szCs w:val="20"/>
+              </w:rPr>
+              <w:t>url</w:t>
+            </w:r>
+            <w:proofErr w:type="spellEnd"/>
+            <w:r>
+              <w:rPr>
+                <w:rFonts w:ascii="Arial" w:eastAsia="Calibri" w:hAnsi="Arial" w:cs="Arial"/>
+                <w:color w:val="231F20"/>
+                <w:sz w:val="20"/>
+                <w:szCs w:val="20"/>
+              </w:rPr>
+              <w:t xml:space="preserve"> </w:t>
+            </w:r>
           </w:p>
           <w:p>
             <w:pPr>
@@ -2795,6 +3417,44 @@
                 <w:szCs w:val="20"/>
               </w:rPr>
             </w:pPr>
+            <w:r>
+              <w:rPr>
+                <w:rFonts w:ascii="Arial" w:eastAsia="Calibri" w:hAnsi="Arial" w:cs="Arial"/>
+                <w:color w:val="231F20"/>
+                <w:sz w:val="20"/>
+                <w:szCs w:val="20"/>
+              </w:rPr>
+              <w:t xml:space="preserve">The element </w:t>
+            </w:r>
+            <w:proofErr w:type="gramStart"/>
+            <w:r>
+              <w:rPr>
+                <w:rFonts w:ascii="Arial" w:eastAsia="Calibri" w:hAnsi="Arial" w:cs="Arial"/>
+                <w:color w:val="231F20"/>
+                <w:sz w:val="20"/>
+                <w:szCs w:val="20"/>
+              </w:rPr>
+              <w:t>&lt;!--</w:t>
+            </w:r>
+            <w:proofErr w:type="gramEnd"/>
+            <w:r>
+              <w:rPr>
+                <w:rFonts w:ascii="Arial" w:eastAsia="Calibri" w:hAnsi="Arial" w:cs="Arial"/>
+                <w:color w:val="231F20"/>
+                <w:sz w:val="20"/>
+                <w:szCs w:val="20"/>
+              </w:rPr>
+              <w:t xml:space="preserve">  --&gt;</w:t>
+            </w:r>
+            <w:r>
+              <w:rPr>
+                <w:rFonts w:ascii="Arial" w:eastAsia="Calibri" w:hAnsi="Arial" w:cs="Arial"/>
+                <w:color w:val="231F20"/>
+                <w:sz w:val="20"/>
+                <w:szCs w:val="20"/>
+              </w:rPr>
+              <w:t xml:space="preserve"> defines a comment within the html document </w:t>
+            </w:r>
           </w:p>
           <w:p>
             <w:pPr>
@@ -2872,6 +3532,15 @@
                 <w:szCs w:val="20"/>
               </w:rPr>
             </w:pPr>
+            <w:r>
+              <w:rPr>
+                <w:rFonts w:ascii="Arial" w:eastAsia="Calibri" w:hAnsi="Arial" w:cs="Arial"/>
+                <w:color w:val="231F20"/>
+                <w:sz w:val="20"/>
+                <w:szCs w:val="20"/>
+              </w:rPr>
+              <w:t xml:space="preserve">The meta html tag goes into the head of the html and allows the values inside of it to be parsed by computers and is used by web browsers </w:t>
+            </w:r>
           </w:p>
           <w:p>
             <w:pPr>
@@ -3007,6 +3676,167 @@
                 <w:szCs w:val="20"/>
               </w:rPr>
             </w:pPr>
+            <w:r>
+              <w:rPr>
+                <w:rFonts w:ascii="Arial" w:eastAsia="Calibri" w:hAnsi="Arial" w:cs="Arial"/>
+                <w:color w:val="231F20"/>
+                <w:sz w:val="20"/>
+                <w:szCs w:val="20"/>
+              </w:rPr>
+              <w:t>Deprecated</w:t>
+            </w:r>
+            <w:r>
+              <w:rPr>
+                <w:rFonts w:ascii="Arial" w:eastAsia="Calibri" w:hAnsi="Arial" w:cs="Arial"/>
+                <w:color w:val="231F20"/>
+                <w:sz w:val="20"/>
+                <w:szCs w:val="20"/>
+              </w:rPr>
+              <w:t xml:space="preserve"> tags in html are tags that are no longer recommend </w:t>
+            </w:r>
+            <w:proofErr w:type="gramStart"/>
+            <w:r>
+              <w:rPr>
+                <w:rFonts w:ascii="Arial" w:eastAsia="Calibri" w:hAnsi="Arial" w:cs="Arial"/>
+                <w:color w:val="231F20"/>
+                <w:sz w:val="20"/>
+                <w:szCs w:val="20"/>
+              </w:rPr>
+              <w:t>to use</w:t>
+            </w:r>
+            <w:proofErr w:type="gramEnd"/>
+            <w:r>
+              <w:rPr>
+                <w:rFonts w:ascii="Arial" w:eastAsia="Calibri" w:hAnsi="Arial" w:cs="Arial"/>
+                <w:color w:val="231F20"/>
+                <w:sz w:val="20"/>
+                <w:szCs w:val="20"/>
+              </w:rPr>
+              <w:t xml:space="preserve"> but are still </w:t>
+            </w:r>
+            <w:r>
+              <w:rPr>
+                <w:rFonts w:ascii="Arial" w:eastAsia="Calibri" w:hAnsi="Arial" w:cs="Arial"/>
+                <w:color w:val="231F20"/>
+                <w:sz w:val="20"/>
+                <w:szCs w:val="20"/>
+              </w:rPr>
+              <w:t>available</w:t>
+            </w:r>
+            <w:r>
+              <w:rPr>
+                <w:rFonts w:ascii="Arial" w:eastAsia="Calibri" w:hAnsi="Arial" w:cs="Arial"/>
+                <w:color w:val="231F20"/>
+                <w:sz w:val="20"/>
+                <w:szCs w:val="20"/>
+              </w:rPr>
+              <w:t xml:space="preserve"> for </w:t>
+            </w:r>
+            <w:r>
+              <w:rPr>
+                <w:rFonts w:ascii="Arial" w:eastAsia="Calibri" w:hAnsi="Arial" w:cs="Arial"/>
+                <w:color w:val="231F20"/>
+                <w:sz w:val="20"/>
+                <w:szCs w:val="20"/>
+              </w:rPr>
+              <w:t>backwards</w:t>
+            </w:r>
+            <w:r>
+              <w:rPr>
+                <w:rFonts w:ascii="Arial" w:eastAsia="Calibri" w:hAnsi="Arial" w:cs="Arial"/>
+                <w:color w:val="231F20"/>
+                <w:sz w:val="20"/>
+                <w:szCs w:val="20"/>
+              </w:rPr>
+              <w:t xml:space="preserve"> </w:t>
+            </w:r>
+            <w:r>
+              <w:rPr>
+                <w:rFonts w:ascii="Arial" w:eastAsia="Calibri" w:hAnsi="Arial" w:cs="Arial"/>
+                <w:color w:val="231F20"/>
+                <w:sz w:val="20"/>
+                <w:szCs w:val="20"/>
+              </w:rPr>
+              <w:t>compatibility</w:t>
+            </w:r>
+            <w:r>
+              <w:rPr>
+                <w:rFonts w:ascii="Arial" w:eastAsia="Calibri" w:hAnsi="Arial" w:cs="Arial"/>
+                <w:color w:val="231F20"/>
+                <w:sz w:val="20"/>
+                <w:szCs w:val="20"/>
+              </w:rPr>
+              <w:t xml:space="preserve">. You can still use </w:t>
+            </w:r>
+            <w:proofErr w:type="gramStart"/>
+            <w:r>
+              <w:rPr>
+                <w:rFonts w:ascii="Arial" w:eastAsia="Calibri" w:hAnsi="Arial" w:cs="Arial"/>
+                <w:color w:val="231F20"/>
+                <w:sz w:val="20"/>
+                <w:szCs w:val="20"/>
+              </w:rPr>
+              <w:t>them</w:t>
+            </w:r>
+            <w:proofErr w:type="gramEnd"/>
+            <w:r>
+              <w:rPr>
+                <w:rFonts w:ascii="Arial" w:eastAsia="Calibri" w:hAnsi="Arial" w:cs="Arial"/>
+                <w:color w:val="231F20"/>
+                <w:sz w:val="20"/>
+                <w:szCs w:val="20"/>
+              </w:rPr>
+              <w:t xml:space="preserve"> and they might work but </w:t>
+            </w:r>
+            <w:proofErr w:type="spellStart"/>
+            <w:r>
+              <w:rPr>
+                <w:rFonts w:ascii="Arial" w:eastAsia="Calibri" w:hAnsi="Arial" w:cs="Arial"/>
+                <w:color w:val="231F20"/>
+                <w:sz w:val="20"/>
+                <w:szCs w:val="20"/>
+              </w:rPr>
+              <w:t>its</w:t>
+            </w:r>
+            <w:proofErr w:type="spellEnd"/>
+            <w:r>
+              <w:rPr>
+                <w:rFonts w:ascii="Arial" w:eastAsia="Calibri" w:hAnsi="Arial" w:cs="Arial"/>
+                <w:color w:val="231F20"/>
+                <w:sz w:val="20"/>
+                <w:szCs w:val="20"/>
+              </w:rPr>
+              <w:t xml:space="preserve"> not recommend</w:t>
+            </w:r>
+            <w:r>
+              <w:rPr>
+                <w:rFonts w:ascii="Arial" w:eastAsia="Calibri" w:hAnsi="Arial" w:cs="Arial"/>
+                <w:color w:val="231F20"/>
+                <w:sz w:val="20"/>
+                <w:szCs w:val="20"/>
+              </w:rPr>
+              <w:t xml:space="preserve">. An example is font, center, and </w:t>
+            </w:r>
+            <w:proofErr w:type="spellStart"/>
+            <w:r>
+              <w:rPr>
+                <w:rFonts w:ascii="Arial" w:eastAsia="Calibri" w:hAnsi="Arial" w:cs="Arial"/>
+                <w:color w:val="231F20"/>
+                <w:sz w:val="20"/>
+                <w:szCs w:val="20"/>
+              </w:rPr>
+              <w:t>dir</w:t>
+            </w:r>
+            <w:proofErr w:type="spellEnd"/>
+            <w:r>
+              <w:rPr>
+                <w:rFonts w:ascii="Arial" w:eastAsia="Calibri" w:hAnsi="Arial" w:cs="Arial"/>
+                <w:color w:val="231F20"/>
+                <w:sz w:val="20"/>
+                <w:szCs w:val="20"/>
+              </w:rPr>
+              <w:t xml:space="preserve"> tags </w:t>
+            </w:r>
           </w:p>
           <w:p>
             <w:pPr>
@@ -3157,6 +3987,35 @@
                 <w:szCs w:val="20"/>
               </w:rPr>
             </w:pPr>
+            <w:r>
+              <w:rPr>
+                <w:rFonts w:ascii="Arial" w:eastAsia="Calibri" w:hAnsi="Arial" w:cs="Arial"/>
+                <w:color w:val="231F20"/>
+                <w:sz w:val="20"/>
+                <w:szCs w:val="20"/>
+              </w:rPr>
+              <w:t xml:space="preserve">There are </w:t>
+            </w:r>
+            <w:proofErr w:type="gramStart"/>
+            <w:r>
+              <w:rPr>
+                <w:rFonts w:ascii="Arial" w:eastAsia="Calibri" w:hAnsi="Arial" w:cs="Arial"/>
+                <w:color w:val="231F20"/>
+                <w:sz w:val="20"/>
+                <w:szCs w:val="20"/>
+              </w:rPr>
+              <w:t>Six(</w:t>
+            </w:r>
+            <w:proofErr w:type="gramEnd"/>
+            <w:r>
+              <w:rPr>
+                <w:rFonts w:ascii="Arial" w:eastAsia="Calibri" w:hAnsi="Arial" w:cs="Arial"/>
+                <w:color w:val="231F20"/>
+                <w:sz w:val="20"/>
+                <w:szCs w:val="20"/>
+              </w:rPr>
+              <w:t>6) heading tags in HTML</w:t>
+            </w:r>
           </w:p>
           <w:p>
             <w:pPr>
@@ -3173,6 +4032,134 @@
                 <w:szCs w:val="20"/>
               </w:rPr>
             </w:pPr>
+            <w:r>
+              <w:rPr>
+                <w:rFonts w:ascii="Arial" w:eastAsia="Calibri" w:hAnsi="Arial" w:cs="Arial"/>
+                <w:color w:val="231F20"/>
+                <w:sz w:val="20"/>
+                <w:szCs w:val="20"/>
+              </w:rPr>
+              <w:t xml:space="preserve">&lt;h1&gt;&lt;/h1&gt; is the largest of the </w:t>
+            </w:r>
+            <w:proofErr w:type="gramStart"/>
+            <w:r>
+              <w:rPr>
+                <w:rFonts w:ascii="Arial" w:eastAsia="Calibri" w:hAnsi="Arial" w:cs="Arial"/>
+                <w:color w:val="231F20"/>
+                <w:sz w:val="20"/>
+                <w:szCs w:val="20"/>
+              </w:rPr>
+              <w:t>six(</w:t>
+            </w:r>
+            <w:proofErr w:type="gramEnd"/>
+            <w:r>
+              <w:rPr>
+                <w:rFonts w:ascii="Arial" w:eastAsia="Calibri" w:hAnsi="Arial" w:cs="Arial"/>
+                <w:color w:val="231F20"/>
+                <w:sz w:val="20"/>
+                <w:szCs w:val="20"/>
+              </w:rPr>
+              <w:t>6)</w:t>
+            </w:r>
+          </w:p>
+          <w:p>
+            <w:pPr>
+              <w:pStyle w:val="ListParagraph"/>
+              <w:autoSpaceDE w:val="0"/>
+              <w:autoSpaceDN w:val="0"/>
+              <w:adjustRightInd w:val="0"/>
+              <w:spacing w:line="360" w:lineRule="auto"/>
+              <w:ind w:left="0"/>
+              <w:rPr>
+                <w:rFonts w:ascii="Arial" w:eastAsia="Calibri" w:hAnsi="Arial" w:cs="Arial"/>
+                <w:color w:val="231F20"/>
+                <w:sz w:val="20"/>
+                <w:szCs w:val="20"/>
+              </w:rPr>
+            </w:pPr>
+            <w:r>
+              <w:rPr>
+                <w:rFonts w:ascii="Arial" w:eastAsia="Calibri" w:hAnsi="Arial" w:cs="Arial"/>
+                <w:color w:val="231F20"/>
+                <w:sz w:val="20"/>
+                <w:szCs w:val="20"/>
+              </w:rPr>
+              <w:t>&lt;h</w:t>
+            </w:r>
+            <w:r>
+              <w:rPr>
+                <w:rFonts w:ascii="Arial" w:eastAsia="Calibri" w:hAnsi="Arial" w:cs="Arial"/>
+                <w:color w:val="231F20"/>
+                <w:sz w:val="20"/>
+                <w:szCs w:val="20"/>
+              </w:rPr>
+              <w:t>6</w:t>
+            </w:r>
+            <w:r>
+              <w:rPr>
+                <w:rFonts w:ascii="Arial" w:eastAsia="Calibri" w:hAnsi="Arial" w:cs="Arial"/>
+                <w:color w:val="231F20"/>
+                <w:sz w:val="20"/>
+                <w:szCs w:val="20"/>
+              </w:rPr>
+              <w:t>&gt;&lt;/h</w:t>
+            </w:r>
+            <w:r>
+              <w:rPr>
+                <w:rFonts w:ascii="Arial" w:eastAsia="Calibri" w:hAnsi="Arial" w:cs="Arial"/>
+                <w:color w:val="231F20"/>
+                <w:sz w:val="20"/>
+                <w:szCs w:val="20"/>
+              </w:rPr>
+              <w:t>6</w:t>
+            </w:r>
+            <w:r>
+              <w:rPr>
+                <w:rFonts w:ascii="Arial" w:eastAsia="Calibri" w:hAnsi="Arial" w:cs="Arial"/>
+                <w:color w:val="231F20"/>
+                <w:sz w:val="20"/>
+                <w:szCs w:val="20"/>
+              </w:rPr>
+              <w:t xml:space="preserve">&gt; is the </w:t>
+            </w:r>
+            <w:r>
+              <w:rPr>
+                <w:rFonts w:ascii="Arial" w:eastAsia="Calibri" w:hAnsi="Arial" w:cs="Arial"/>
+                <w:color w:val="231F20"/>
+                <w:sz w:val="20"/>
+                <w:szCs w:val="20"/>
+              </w:rPr>
+              <w:t>smallest</w:t>
+            </w:r>
+            <w:r>
+              <w:rPr>
+                <w:rFonts w:ascii="Arial" w:eastAsia="Calibri" w:hAnsi="Arial" w:cs="Arial"/>
+                <w:color w:val="231F20"/>
+                <w:sz w:val="20"/>
+                <w:szCs w:val="20"/>
+              </w:rPr>
+              <w:t xml:space="preserve"> of the </w:t>
+            </w:r>
+            <w:proofErr w:type="gramStart"/>
+            <w:r>
+              <w:rPr>
+                <w:rFonts w:ascii="Arial" w:eastAsia="Calibri" w:hAnsi="Arial" w:cs="Arial"/>
+                <w:color w:val="231F20"/>
+                <w:sz w:val="20"/>
+                <w:szCs w:val="20"/>
+              </w:rPr>
+              <w:t>six(</w:t>
+            </w:r>
+            <w:proofErr w:type="gramEnd"/>
+            <w:r>
+              <w:rPr>
+                <w:rFonts w:ascii="Arial" w:eastAsia="Calibri" w:hAnsi="Arial" w:cs="Arial"/>
+                <w:color w:val="231F20"/>
+                <w:sz w:val="20"/>
+                <w:szCs w:val="20"/>
+              </w:rPr>
+              <w:t>6)</w:t>
+            </w:r>
           </w:p>
           <w:p>
             <w:pPr>
@@ -3267,6 +4254,15 @@
                 <w:szCs w:val="20"/>
               </w:rPr>
             </w:pPr>
+            <w:r>
+              <w:rPr>
+                <w:rFonts w:ascii="Arial" w:eastAsia="Calibri" w:hAnsi="Arial" w:cs="Arial"/>
+                <w:color w:val="231F20"/>
+                <w:sz w:val="20"/>
+                <w:szCs w:val="20"/>
+              </w:rPr>
+              <w:t xml:space="preserve">It means the uniform resource locator and all it is an address of a resource within the internet </w:t>
+            </w:r>
           </w:p>
           <w:p>
             <w:pPr>
@@ -3283,6 +4279,55 @@
                 <w:szCs w:val="20"/>
               </w:rPr>
             </w:pPr>
+            <w:r>
+              <w:rPr>
+                <w:rFonts w:ascii="Arial" w:eastAsia="Calibri" w:hAnsi="Arial" w:cs="Arial"/>
+                <w:color w:val="231F20"/>
+                <w:sz w:val="20"/>
+                <w:szCs w:val="20"/>
+              </w:rPr>
+              <w:t xml:space="preserve">Within a </w:t>
+            </w:r>
+            <w:proofErr w:type="spellStart"/>
+            <w:r>
+              <w:rPr>
+                <w:rFonts w:ascii="Arial" w:eastAsia="Calibri" w:hAnsi="Arial" w:cs="Arial"/>
+                <w:color w:val="231F20"/>
+                <w:sz w:val="20"/>
+                <w:szCs w:val="20"/>
+              </w:rPr>
+              <w:t>url</w:t>
+            </w:r>
+            <w:proofErr w:type="spellEnd"/>
+            <w:r>
+              <w:rPr>
+                <w:rFonts w:ascii="Arial" w:eastAsia="Calibri" w:hAnsi="Arial" w:cs="Arial"/>
+                <w:color w:val="231F20"/>
+                <w:sz w:val="20"/>
+                <w:szCs w:val="20"/>
+              </w:rPr>
+              <w:t xml:space="preserve"> there is a protocol, domain, path, query string, and fragment/</w:t>
+            </w:r>
+            <w:proofErr w:type="gramStart"/>
+            <w:r>
+              <w:rPr>
+                <w:rFonts w:ascii="Arial" w:eastAsia="Calibri" w:hAnsi="Arial" w:cs="Arial"/>
+                <w:color w:val="231F20"/>
+                <w:sz w:val="20"/>
+                <w:szCs w:val="20"/>
+              </w:rPr>
+              <w:t>anchor  sometimes</w:t>
+            </w:r>
+            <w:proofErr w:type="gramEnd"/>
+            <w:r>
+              <w:rPr>
+                <w:rFonts w:ascii="Arial" w:eastAsia="Calibri" w:hAnsi="Arial" w:cs="Arial"/>
+                <w:color w:val="231F20"/>
+                <w:sz w:val="20"/>
+                <w:szCs w:val="20"/>
+              </w:rPr>
+              <w:t xml:space="preserve"> a port is provider as well </w:t>
+            </w:r>
           </w:p>
           <w:p>
             <w:pPr>
@@ -3420,6 +4465,15 @@
                 <w:szCs w:val="20"/>
               </w:rPr>
             </w:pPr>
+            <w:r>
+              <w:rPr>
+                <w:rFonts w:ascii="Arial" w:eastAsia="Calibri" w:hAnsi="Arial" w:cs="Arial"/>
+                <w:color w:val="231F20"/>
+                <w:sz w:val="20"/>
+                <w:szCs w:val="20"/>
+              </w:rPr>
+              <w:t>The typical name is usually index.html for a webpage</w:t>
+            </w:r>
           </w:p>
           <w:p>
             <w:pPr>
@@ -3820,7 +4874,6 @@
           <w:sz w:val="20"/>
           <w:szCs w:val="20"/>
         </w:rPr>
-        <w:lastRenderedPageBreak/>
         <w:t xml:space="preserve"> </w:t>
       </w:r>
       <w:r>
@@ -4030,7 +5083,7 @@
               <w:spacing w:after="200" w:line="276" w:lineRule="auto"/>
               <w:ind w:left="0"/>
               <w:rPr>
-                <w:rFonts w:ascii="Arial" w:eastAsia="Times New Roman" w:hAnsi="Arial" w:cs="Arial"/>
+                <w:rFonts w:ascii="Arial" w:hAnsi="Arial" w:cs="Arial"/>
                 <w:sz w:val="20"/>
                 <w:szCs w:val="20"/>
               </w:rPr>
@@ -4042,7 +5095,7 @@
               <w:spacing w:after="200" w:line="276" w:lineRule="auto"/>
               <w:ind w:left="0"/>
               <w:rPr>
-                <w:rFonts w:ascii="Arial" w:eastAsia="Times New Roman" w:hAnsi="Arial" w:cs="Arial"/>
+                <w:rFonts w:ascii="Arial" w:hAnsi="Arial" w:cs="Arial"/>
                 <w:sz w:val="20"/>
                 <w:szCs w:val="20"/>
               </w:rPr>
@@ -4054,7 +5107,7 @@
               <w:spacing w:after="200" w:line="276" w:lineRule="auto"/>
               <w:ind w:left="0"/>
               <w:rPr>
-                <w:rFonts w:ascii="Arial" w:eastAsia="Times New Roman" w:hAnsi="Arial" w:cs="Arial"/>
+                <w:rFonts w:ascii="Arial" w:hAnsi="Arial" w:cs="Arial"/>
                 <w:sz w:val="20"/>
                 <w:szCs w:val="20"/>
               </w:rPr>
@@ -4066,7 +5119,7 @@
               <w:spacing w:after="200" w:line="276" w:lineRule="auto"/>
               <w:ind w:left="0"/>
               <w:rPr>
-                <w:rFonts w:ascii="Arial" w:eastAsia="Times New Roman" w:hAnsi="Arial" w:cs="Arial"/>
+                <w:rFonts w:ascii="Arial" w:hAnsi="Arial" w:cs="Arial"/>
                 <w:sz w:val="20"/>
                 <w:szCs w:val="20"/>
               </w:rPr>
@@ -5442,7 +6495,7 @@
           <w:ilvl w:val="0"/>
           <w:numId w:val="3"/>
         </w:numPr>
-        <w:spacing w:after="0" w:line="360" w:lineRule="auto"/>
+        <w:spacing w:line="360" w:lineRule="auto"/>
         <w:rPr>
           <w:rFonts w:ascii="Arial" w:hAnsi="Arial" w:cs="Arial"/>
           <w:sz w:val="20"/>
@@ -5499,7 +6552,7 @@
           <w:ilvl w:val="1"/>
           <w:numId w:val="3"/>
         </w:numPr>
-        <w:spacing w:after="0" w:line="360" w:lineRule="auto"/>
+        <w:spacing w:line="360" w:lineRule="auto"/>
         <w:rPr>
           <w:rFonts w:ascii="Arial" w:hAnsi="Arial" w:cs="Arial"/>
           <w:sz w:val="20"/>
@@ -5539,7 +6592,7 @@
           <w:ilvl w:val="1"/>
           <w:numId w:val="3"/>
         </w:numPr>
-        <w:spacing w:after="0" w:line="360" w:lineRule="auto"/>
+        <w:spacing w:line="360" w:lineRule="auto"/>
         <w:rPr>
           <w:rFonts w:ascii="Arial" w:hAnsi="Arial" w:cs="Arial"/>
           <w:sz w:val="20"/>
@@ -5561,7 +6614,7 @@
           <w:ilvl w:val="2"/>
           <w:numId w:val="3"/>
         </w:numPr>
-        <w:spacing w:after="0" w:line="360" w:lineRule="auto"/>
+        <w:spacing w:line="360" w:lineRule="auto"/>
         <w:rPr>
           <w:rFonts w:ascii="Arial" w:hAnsi="Arial" w:cs="Arial"/>
           <w:sz w:val="20"/>
@@ -5600,7 +6653,7 @@
           <w:ilvl w:val="2"/>
           <w:numId w:val="3"/>
         </w:numPr>
-        <w:spacing w:after="0" w:line="360" w:lineRule="auto"/>
+        <w:spacing w:line="360" w:lineRule="auto"/>
         <w:rPr>
           <w:rFonts w:ascii="Arial" w:hAnsi="Arial" w:cs="Arial"/>
           <w:sz w:val="20"/>
@@ -5656,7 +6709,7 @@
           <w:ilvl w:val="2"/>
           <w:numId w:val="3"/>
         </w:numPr>
-        <w:spacing w:after="0" w:line="360" w:lineRule="auto"/>
+        <w:spacing w:line="360" w:lineRule="auto"/>
         <w:rPr>
           <w:rFonts w:ascii="Arial" w:hAnsi="Arial" w:cs="Arial"/>
           <w:sz w:val="20"/>
@@ -5695,7 +6748,7 @@
           <w:ilvl w:val="2"/>
           <w:numId w:val="3"/>
         </w:numPr>
-        <w:spacing w:after="0" w:line="360" w:lineRule="auto"/>
+        <w:spacing w:line="360" w:lineRule="auto"/>
         <w:rPr>
           <w:rFonts w:ascii="Arial" w:hAnsi="Arial" w:cs="Arial"/>
           <w:sz w:val="20"/>
@@ -5734,7 +6787,7 @@
           <w:ilvl w:val="1"/>
           <w:numId w:val="3"/>
         </w:numPr>
-        <w:spacing w:after="0" w:line="360" w:lineRule="auto"/>
+        <w:spacing w:line="360" w:lineRule="auto"/>
         <w:rPr>
           <w:rFonts w:ascii="Arial" w:hAnsi="Arial" w:cs="Arial"/>
           <w:sz w:val="20"/>
@@ -5812,7 +6865,7 @@
           <w:ilvl w:val="1"/>
           <w:numId w:val="3"/>
         </w:numPr>
-        <w:spacing w:after="0" w:line="360" w:lineRule="auto"/>
+        <w:spacing w:line="360" w:lineRule="auto"/>
         <w:rPr>
           <w:rFonts w:ascii="Arial" w:hAnsi="Arial" w:cs="Arial"/>
           <w:sz w:val="20"/>
@@ -5834,7 +6887,7 @@
           <w:ilvl w:val="0"/>
           <w:numId w:val="3"/>
         </w:numPr>
-        <w:spacing w:after="0" w:line="360" w:lineRule="auto"/>
+        <w:spacing w:line="360" w:lineRule="auto"/>
         <w:rPr>
           <w:rFonts w:ascii="Arial" w:hAnsi="Arial" w:cs="Arial"/>
           <w:sz w:val="20"/>
@@ -5906,7 +6959,7 @@
           <w:ilvl w:val="2"/>
           <w:numId w:val="3"/>
         </w:numPr>
-        <w:spacing w:after="0" w:line="360" w:lineRule="auto"/>
+        <w:spacing w:line="360" w:lineRule="auto"/>
         <w:rPr>
           <w:rFonts w:ascii="Arial" w:hAnsi="Arial" w:cs="Arial"/>
           <w:sz w:val="20"/>
@@ -5946,7 +6999,7 @@
           <w:ilvl w:val="2"/>
           <w:numId w:val="3"/>
         </w:numPr>
-        <w:spacing w:after="0" w:line="360" w:lineRule="auto"/>
+        <w:spacing w:line="360" w:lineRule="auto"/>
         <w:rPr>
           <w:rFonts w:ascii="Arial" w:hAnsi="Arial" w:cs="Arial"/>
           <w:sz w:val="20"/>
@@ -5986,7 +7039,7 @@
           <w:ilvl w:val="2"/>
           <w:numId w:val="3"/>
         </w:numPr>
-        <w:spacing w:after="0" w:line="360" w:lineRule="auto"/>
+        <w:spacing w:line="360" w:lineRule="auto"/>
         <w:rPr>
           <w:rFonts w:ascii="Arial" w:hAnsi="Arial" w:cs="Arial"/>
           <w:sz w:val="20"/>
@@ -6026,7 +7079,7 @@
           <w:ilvl w:val="2"/>
           <w:numId w:val="3"/>
         </w:numPr>
-        <w:spacing w:after="0" w:line="360" w:lineRule="auto"/>
+        <w:spacing w:line="360" w:lineRule="auto"/>
         <w:rPr>
           <w:rFonts w:ascii="Arial" w:hAnsi="Arial" w:cs="Arial"/>
           <w:sz w:val="20"/>
@@ -6136,7 +7189,7 @@
           <w:ilvl w:val="1"/>
           <w:numId w:val="3"/>
         </w:numPr>
-        <w:spacing w:after="0" w:line="360" w:lineRule="auto"/>
+        <w:spacing w:line="360" w:lineRule="auto"/>
         <w:rPr>
           <w:rFonts w:ascii="Arial" w:hAnsi="Arial" w:cs="Arial"/>
           <w:sz w:val="20"/>
@@ -6184,7 +7237,7 @@
           <w:ilvl w:val="1"/>
           <w:numId w:val="3"/>
         </w:numPr>
-        <w:spacing w:after="0" w:line="360" w:lineRule="auto"/>
+        <w:spacing w:line="360" w:lineRule="auto"/>
         <w:rPr>
           <w:rFonts w:ascii="Arial" w:hAnsi="Arial" w:cs="Arial"/>
           <w:sz w:val="20"/>
@@ -6237,7 +7290,7 @@
     </w:p>
     <w:p>
       <w:pPr>
-        <w:spacing w:after="0" w:line="360" w:lineRule="auto"/>
+        <w:spacing w:line="360" w:lineRule="auto"/>
         <w:ind w:left="1440"/>
         <w:rPr>
           <w:rFonts w:ascii="Arial" w:hAnsi="Arial" w:cs="Arial"/>
@@ -6252,7 +7305,7 @@
           <w:ilvl w:val="1"/>
           <w:numId w:val="3"/>
         </w:numPr>
-        <w:spacing w:after="0" w:line="360" w:lineRule="auto"/>
+        <w:spacing w:line="360" w:lineRule="auto"/>
         <w:rPr>
           <w:rFonts w:ascii="Arial" w:hAnsi="Arial" w:cs="Arial"/>
           <w:sz w:val="20"/>
@@ -7132,7 +8185,6 @@
           <w:ilvl w:val="1"/>
           <w:numId w:val="8"/>
         </w:numPr>
-        <w:spacing w:after="0" w:line="240" w:lineRule="auto"/>
         <w:rPr>
           <w:rFonts w:ascii="Arial" w:hAnsi="Arial" w:cs="Arial"/>
           <w:sz w:val="20"/>
@@ -7231,7 +8283,6 @@
     </w:tbl>
     <w:p>
       <w:pPr>
-        <w:spacing w:after="0" w:line="240" w:lineRule="auto"/>
         <w:ind w:left="1440"/>
         <w:rPr>
           <w:rFonts w:ascii="Arial" w:hAnsi="Arial" w:cs="Arial"/>
@@ -7246,7 +8297,6 @@
           <w:ilvl w:val="1"/>
           <w:numId w:val="8"/>
         </w:numPr>
-        <w:spacing w:after="0" w:line="240" w:lineRule="auto"/>
         <w:rPr>
           <w:rFonts w:ascii="Arial" w:hAnsi="Arial" w:cs="Arial"/>
           <w:sz w:val="20"/>
@@ -7363,7 +8413,6 @@
     </w:tbl>
     <w:p>
       <w:pPr>
-        <w:spacing w:after="0" w:line="240" w:lineRule="auto"/>
         <w:ind w:left="1440"/>
         <w:rPr>
           <w:rFonts w:ascii="Arial" w:hAnsi="Arial" w:cs="Arial"/>
@@ -7378,7 +8427,6 @@
           <w:ilvl w:val="1"/>
           <w:numId w:val="8"/>
         </w:numPr>
-        <w:spacing w:after="0" w:line="240" w:lineRule="auto"/>
         <w:rPr>
           <w:rFonts w:ascii="Arial" w:hAnsi="Arial" w:cs="Arial"/>
           <w:sz w:val="20"/>
@@ -7477,7 +8525,6 @@
     </w:tbl>
     <w:p>
       <w:pPr>
-        <w:spacing w:after="0" w:line="240" w:lineRule="auto"/>
         <w:rPr>
           <w:rFonts w:ascii="Arial" w:hAnsi="Arial" w:cs="Arial"/>
           <w:sz w:val="20"/>
@@ -7491,7 +8538,6 @@
           <w:ilvl w:val="1"/>
           <w:numId w:val="8"/>
         </w:numPr>
-        <w:spacing w:after="0" w:line="240" w:lineRule="auto"/>
         <w:rPr>
           <w:rFonts w:ascii="Arial" w:hAnsi="Arial" w:cs="Arial"/>
           <w:sz w:val="20"/>
@@ -7602,7 +8648,6 @@
     </w:tbl>
     <w:p>
       <w:pPr>
-        <w:spacing w:after="0" w:line="240" w:lineRule="auto"/>
         <w:rPr>
           <w:rFonts w:ascii="Arial" w:hAnsi="Arial" w:cs="Arial"/>
           <w:sz w:val="20"/>
@@ -7625,9 +8670,6 @@
 <w:endnotes xmlns:wpc="http://schemas.microsoft.com/office/word/2010/wordprocessingCanvas" xmlns:cx="http://schemas.microsoft.com/office/drawing/2014/chartex" xmlns:cx1="http://schemas.microsoft.com/office/drawing/2015/9/8/chartex" xmlns:cx2="http://schemas.microsoft.com/office/drawing/2015/10/21/chartex" xmlns:cx3="http://schemas.microsoft.com/office/drawing/2016/5/9/chartex" xmlns:cx4="http://schemas.microsoft.com/office/drawing/2016/5/10/chartex" xmlns:cx5="http://schemas.microsoft.com/office/drawing/2016/5/11/chartex" xmlns:cx6="http://schemas.microsoft.com/office/drawing/2016/5/12/chartex" xmlns:cx7="http://schemas.microsoft.com/office/drawing/2016/5/13/chartex" xmlns:cx8="http://schemas.microsoft.com/office/drawing/2016/5/14/chartex" xmlns:mc="http://schemas.openxmlformats.org/markup-compatibility/2006" xmlns:aink="http://schemas.microsoft.com/office/drawing/2016/ink" xmlns:am3d="http://schemas.microsoft.com/office/drawing/2017/model3d" xmlns:o="urn:schemas-microsoft-com:office:office" xmlns:r="http://schemas.openxmlformats.org/officeDocument/2006/relationships" xmlns:m="http://schemas.openxmlformats.org/officeDocument/2006/math" xmlns:v="urn:schemas-microsoft-com:vml" xmlns:wp14="http://schemas.microsoft.com/office/word/2010/wordprocessingDrawing" xmlns:wp="http://schemas.openxmlformats.org/drawingml/2006/wordprocessingDrawing" xmlns:w10="urn:schemas-microsoft-com:office:word" xmlns:w="http://schemas.openxmlformats.org/wordprocessingml/2006/main" xmlns:w14="http://schemas.microsoft.com/office/word/2010/wordml" xmlns:w15="http://schemas.microsoft.com/office/word/2012/wordml" xmlns:w16cex="http://schemas.microsoft.com/office/word/2018/wordml/cex" xmlns:w16cid="http://schemas.microsoft.com/office/word/2016/wordml/cid" xmlns:w16="http://schemas.microsoft.com/office/word/2018/wordml" xmlns:w16se="http://schemas.microsoft.com/office/word/2015/wordml/symex" xmlns:wpg="http://schemas.microsoft.com/office/word/2010/wordprocessingGroup" xmlns:wpi="http://schemas.microsoft.com/office/word/2010/wordprocessingInk" xmlns:wne="http://schemas.microsoft.com/office/word/2006/wordml" xmlns:wps="http://schemas.microsoft.com/office/word/2010/wordprocessingShape" mc:Ignorable="w14 w15 w16se w16cid w16 w16cex wp14">
   <w:endnote w:type="separator" w:id="-1">
     <w:p>
-      <w:pPr>
-        <w:spacing w:after="0" w:line="240" w:lineRule="auto"/>
-      </w:pPr>
       <w:r>
         <w:separator/>
       </w:r>
@@ -7635,9 +8677,6 @@
   </w:endnote>
   <w:endnote w:type="continuationSeparator" w:id="0">
     <w:p>
-      <w:pPr>
-        <w:spacing w:after="0" w:line="240" w:lineRule="auto"/>
-      </w:pPr>
       <w:r>
         <w:continuationSeparator/>
       </w:r>
@@ -7743,9 +8782,6 @@
 <w:footnotes xmlns:wpc="http://schemas.microsoft.com/office/word/2010/wordprocessingCanvas" xmlns:cx="http://schemas.microsoft.com/office/drawing/2014/chartex" xmlns:cx1="http://schemas.microsoft.com/office/drawing/2015/9/8/chartex" xmlns:cx2="http://schemas.microsoft.com/office/drawing/2015/10/21/chartex" xmlns:cx3="http://schemas.microsoft.com/office/drawing/2016/5/9/chartex" xmlns:cx4="http://schemas.microsoft.com/office/drawing/2016/5/10/chartex" xmlns:cx5="http://schemas.microsoft.com/office/drawing/2016/5/11/chartex" xmlns:cx6="http://schemas.microsoft.com/office/drawing/2016/5/12/chartex" xmlns:cx7="http://schemas.microsoft.com/office/drawing/2016/5/13/chartex" xmlns:cx8="http://schemas.microsoft.com/office/drawing/2016/5/14/chartex" xmlns:mc="http://schemas.openxmlformats.org/markup-compatibility/2006" xmlns:aink="http://schemas.microsoft.com/office/drawing/2016/ink" xmlns:am3d="http://schemas.microsoft.com/office/drawing/2017/model3d" xmlns:o="urn:schemas-microsoft-com:office:office" xmlns:r="http://schemas.openxmlformats.org/officeDocument/2006/relationships" xmlns:m="http://schemas.openxmlformats.org/officeDocument/2006/math" xmlns:v="urn:schemas-microsoft-com:vml" xmlns:wp14="http://schemas.microsoft.com/office/word/2010/wordprocessingDrawing" xmlns:wp="http://schemas.openxmlformats.org/drawingml/2006/wordprocessingDrawing" xmlns:w10="urn:schemas-microsoft-com:office:word" xmlns:w="http://schemas.openxmlformats.org/wordprocessingml/2006/main" xmlns:w14="http://schemas.microsoft.com/office/word/2010/wordml" xmlns:w15="http://schemas.microsoft.com/office/word/2012/wordml" xmlns:w16cex="http://schemas.microsoft.com/office/word/2018/wordml/cex" xmlns:w16cid="http://schemas.microsoft.com/office/word/2016/wordml/cid" xmlns:w16="http://schemas.microsoft.com/office/word/2018/wordml" xmlns:w16se="http://schemas.microsoft.com/office/word/2015/wordml/symex" xmlns:wpg="http://schemas.microsoft.com/office/word/2010/wordprocessingGroup" xmlns:wpi="http://schemas.microsoft.com/office/word/2010/wordprocessingInk" xmlns:wne="http://schemas.microsoft.com/office/word/2006/wordml" xmlns:wps="http://schemas.microsoft.com/office/word/2010/wordprocessingShape" mc:Ignorable="w14 w15 w16se w16cid w16 w16cex wp14">
   <w:footnote w:type="separator" w:id="-1">
     <w:p>
-      <w:pPr>
-        <w:spacing w:after="0" w:line="240" w:lineRule="auto"/>
-      </w:pPr>
       <w:r>
         <w:separator/>
       </w:r>
@@ -7753,9 +8789,6 @@
   </w:footnote>
   <w:footnote w:type="continuationSeparator" w:id="0">
     <w:p>
-      <w:pPr>
-        <w:spacing w:after="0" w:line="240" w:lineRule="auto"/>
-      </w:pPr>
       <w:r>
         <w:continuationSeparator/>
       </w:r>
@@ -9288,6 +10321,15 @@
   <w:style w:type="paragraph" w:default="1" w:styleId="Normal">
     <w:name w:val="Normal"/>
     <w:qFormat/>
+    <w:rsid w:val="005E5EA2"/>
+    <w:pPr>
+      <w:spacing w:after="0" w:line="240" w:lineRule="auto"/>
+    </w:pPr>
+    <w:rPr>
+      <w:rFonts w:ascii="Times New Roman" w:eastAsia="Times New Roman" w:hAnsi="Times New Roman" w:cs="Times New Roman"/>
+      <w:sz w:val="24"/>
+      <w:szCs w:val="24"/>
+    </w:rPr>
   </w:style>
   <w:style w:type="character" w:default="1" w:styleId="DefaultParagraphFont">
     <w:name w:val="Default Paragraph Font"/>
@@ -9322,9 +10364,15 @@
     <w:qFormat/>
     <w:rsid w:val="00AF00DB"/>
     <w:pPr>
+      <w:spacing w:after="160" w:line="259" w:lineRule="auto"/>
       <w:ind w:left="720"/>
       <w:contextualSpacing/>
     </w:pPr>
+    <w:rPr>
+      <w:rFonts w:asciiTheme="minorHAnsi" w:eastAsiaTheme="minorHAnsi" w:hAnsiTheme="minorHAnsi" w:cstheme="minorBidi"/>
+      <w:sz w:val="22"/>
+      <w:szCs w:val="22"/>
+    </w:rPr>
   </w:style>
   <w:style w:type="paragraph" w:styleId="HTMLPreformatted">
     <w:name w:val="HTML Preformatted"/>
@@ -9352,10 +10400,9 @@
         <w:tab w:val="left" w:pos="13740"/>
         <w:tab w:val="left" w:pos="14656"/>
       </w:tabs>
-      <w:spacing w:after="0" w:line="240" w:lineRule="auto"/>
     </w:pPr>
     <w:rPr>
-      <w:rFonts w:ascii="Courier New" w:eastAsia="Times New Roman" w:hAnsi="Courier New" w:cs="Courier New"/>
+      <w:rFonts w:ascii="Courier New" w:hAnsi="Courier New" w:cs="Courier New"/>
       <w:sz w:val="20"/>
       <w:szCs w:val="20"/>
     </w:rPr>
@@ -9389,8 +10436,12 @@
         <w:tab w:val="center" w:pos="4680"/>
         <w:tab w:val="right" w:pos="9360"/>
       </w:tabs>
-      <w:spacing w:after="0" w:line="240" w:lineRule="auto"/>
     </w:pPr>
+    <w:rPr>
+      <w:rFonts w:asciiTheme="minorHAnsi" w:eastAsiaTheme="minorHAnsi" w:hAnsiTheme="minorHAnsi" w:cstheme="minorBidi"/>
+      <w:sz w:val="22"/>
+      <w:szCs w:val="22"/>
+    </w:rPr>
   </w:style>
   <w:style w:type="character" w:customStyle="1" w:styleId="HeaderChar">
     <w:name w:val="Header Char"/>
@@ -9411,8 +10462,12 @@
         <w:tab w:val="center" w:pos="4680"/>
         <w:tab w:val="right" w:pos="9360"/>
       </w:tabs>
-      <w:spacing w:after="0" w:line="240" w:lineRule="auto"/>
     </w:pPr>
+    <w:rPr>
+      <w:rFonts w:asciiTheme="minorHAnsi" w:eastAsiaTheme="minorHAnsi" w:hAnsiTheme="minorHAnsi" w:cstheme="minorBidi"/>
+      <w:sz w:val="22"/>
+      <w:szCs w:val="22"/>
+    </w:rPr>
   </w:style>
   <w:style w:type="character" w:customStyle="1" w:styleId="FooterChar">
     <w:name w:val="Footer Char"/>
@@ -9446,14 +10501,8 @@
     <w:qFormat/>
     <w:rsid w:val="00323826"/>
     <w:pPr>
-      <w:spacing w:after="0" w:line="240" w:lineRule="auto"/>
       <w:ind w:left="720"/>
     </w:pPr>
-    <w:rPr>
-      <w:rFonts w:ascii="Times New Roman" w:eastAsia="Times New Roman" w:hAnsi="Times New Roman" w:cs="Times New Roman"/>
-      <w:sz w:val="24"/>
-      <w:szCs w:val="24"/>
-    </w:rPr>
   </w:style>
 </w:styles>
 </file>

</xml_diff>

<commit_message>
finished all the short answer section
</commit_message>
<xml_diff>
--- a/Test One/CS4720Test1Summer2021.docx
+++ b/Test One/CS4720Test1Summer2021.docx
@@ -4638,39 +4638,15 @@
                 <w:szCs w:val="20"/>
               </w:rPr>
             </w:pPr>
-          </w:p>
-          <w:p>
-            <w:pPr>
-              <w:spacing w:after="200" w:line="276" w:lineRule="auto"/>
-              <w:jc w:val="both"/>
+            <w:r>
               <w:rPr>
                 <w:rFonts w:ascii="Arial" w:hAnsi="Arial" w:cs="Arial"/>
                 <w:sz w:val="20"/>
                 <w:szCs w:val="20"/>
               </w:rPr>
-            </w:pPr>
-          </w:p>
-          <w:p>
-            <w:pPr>
-              <w:spacing w:after="200" w:line="276" w:lineRule="auto"/>
-              <w:jc w:val="both"/>
-              <w:rPr>
-                <w:rFonts w:ascii="Arial" w:hAnsi="Arial" w:cs="Arial"/>
-                <w:sz w:val="20"/>
-                <w:szCs w:val="20"/>
-              </w:rPr>
-            </w:pPr>
-          </w:p>
-          <w:p>
-            <w:pPr>
-              <w:spacing w:after="200" w:line="276" w:lineRule="auto"/>
-              <w:jc w:val="both"/>
-              <w:rPr>
-                <w:rFonts w:ascii="Arial" w:hAnsi="Arial" w:cs="Arial"/>
-                <w:sz w:val="20"/>
-                <w:szCs w:val="20"/>
-              </w:rPr>
-            </w:pPr>
+              <w:lastRenderedPageBreak/>
+              <w:t xml:space="preserve">Because the JavaScript Language is weakly typed and need to specify what kind of value is being imputed </w:t>
+            </w:r>
           </w:p>
         </w:tc>
       </w:tr>
@@ -4785,6 +4761,14 @@
                 <w:szCs w:val="20"/>
               </w:rPr>
             </w:pPr>
+            <w:r>
+              <w:rPr>
+                <w:rFonts w:ascii="Arial" w:hAnsi="Arial" w:cs="Arial"/>
+                <w:sz w:val="20"/>
+                <w:szCs w:val="20"/>
+              </w:rPr>
+              <w:t xml:space="preserve">Algorithm is a series of defined steps to solve a problem </w:t>
+            </w:r>
           </w:p>
           <w:p>
             <w:pPr>
@@ -4798,6 +4782,14 @@
                 <w:szCs w:val="20"/>
               </w:rPr>
             </w:pPr>
+            <w:r>
+              <w:rPr>
+                <w:rFonts w:ascii="Arial" w:hAnsi="Arial" w:cs="Arial"/>
+                <w:sz w:val="20"/>
+                <w:szCs w:val="20"/>
+              </w:rPr>
+              <w:t>Pseudocode is generalized code to help work through a problem without getting muddled in the intricacies of a programming language</w:t>
+            </w:r>
           </w:p>
           <w:p>
             <w:pPr>
@@ -4811,32 +4803,14 @@
                 <w:szCs w:val="20"/>
               </w:rPr>
             </w:pPr>
-          </w:p>
-          <w:p>
-            <w:pPr>
-              <w:pStyle w:val="ListParagraph"/>
-              <w:spacing w:after="200" w:line="276" w:lineRule="auto"/>
-              <w:ind w:left="0"/>
-              <w:jc w:val="both"/>
+            <w:r>
               <w:rPr>
                 <w:rFonts w:ascii="Arial" w:hAnsi="Arial" w:cs="Arial"/>
                 <w:sz w:val="20"/>
                 <w:szCs w:val="20"/>
               </w:rPr>
-            </w:pPr>
-          </w:p>
-          <w:p>
-            <w:pPr>
-              <w:pStyle w:val="ListParagraph"/>
-              <w:spacing w:after="200" w:line="276" w:lineRule="auto"/>
-              <w:ind w:left="0"/>
-              <w:jc w:val="both"/>
-              <w:rPr>
-                <w:rFonts w:ascii="Arial" w:hAnsi="Arial" w:cs="Arial"/>
-                <w:sz w:val="20"/>
-                <w:szCs w:val="20"/>
-              </w:rPr>
-            </w:pPr>
+              <w:t xml:space="preserve">Source code is the code that is actually given to the computer to run the level of abstraction is variable hear </w:t>
+            </w:r>
           </w:p>
         </w:tc>
       </w:tr>
@@ -4975,6 +4949,52 @@
                 <w:szCs w:val="20"/>
               </w:rPr>
             </w:pPr>
+            <w:r>
+              <w:rPr>
+                <w:rFonts w:ascii="Arial" w:hAnsi="Arial" w:cs="Arial"/>
+                <w:sz w:val="20"/>
+                <w:szCs w:val="20"/>
+              </w:rPr>
+              <w:t xml:space="preserve">Event driven waits for user events to act on the program a structured program </w:t>
+            </w:r>
+            <w:proofErr w:type="gramStart"/>
+            <w:r>
+              <w:rPr>
+                <w:rFonts w:ascii="Arial" w:hAnsi="Arial" w:cs="Arial"/>
+                <w:sz w:val="20"/>
+                <w:szCs w:val="20"/>
+              </w:rPr>
+              <w:t>follow</w:t>
+            </w:r>
+            <w:proofErr w:type="gramEnd"/>
+            <w:r>
+              <w:rPr>
+                <w:rFonts w:ascii="Arial" w:hAnsi="Arial" w:cs="Arial"/>
+                <w:sz w:val="20"/>
+                <w:szCs w:val="20"/>
+              </w:rPr>
+              <w:t xml:space="preserve"> a predefined structure.</w:t>
+            </w:r>
+          </w:p>
+          <w:p>
+            <w:pPr>
+              <w:pStyle w:val="ListParagraph"/>
+              <w:spacing w:after="200" w:line="276" w:lineRule="auto"/>
+              <w:ind w:left="0"/>
+              <w:rPr>
+                <w:rFonts w:ascii="Arial" w:hAnsi="Arial" w:cs="Arial"/>
+                <w:sz w:val="20"/>
+                <w:szCs w:val="20"/>
+              </w:rPr>
+            </w:pPr>
+            <w:r>
+              <w:rPr>
+                <w:rFonts w:ascii="Arial" w:hAnsi="Arial" w:cs="Arial"/>
+                <w:sz w:val="20"/>
+                <w:szCs w:val="20"/>
+              </w:rPr>
+              <w:t xml:space="preserve">Structured programming is less complex the event driven typically </w:t>
+            </w:r>
           </w:p>
           <w:p>
             <w:pPr>
@@ -5100,18 +5120,30 @@
                 <w:szCs w:val="20"/>
               </w:rPr>
             </w:pPr>
-          </w:p>
-          <w:p>
-            <w:pPr>
-              <w:pStyle w:val="ListParagraph"/>
-              <w:spacing w:after="200" w:line="276" w:lineRule="auto"/>
-              <w:ind w:left="0"/>
+            <w:r>
               <w:rPr>
                 <w:rFonts w:ascii="Arial" w:hAnsi="Arial" w:cs="Arial"/>
                 <w:sz w:val="20"/>
                 <w:szCs w:val="20"/>
               </w:rPr>
-            </w:pPr>
+              <w:t xml:space="preserve">You can use the greatest debugging tool… A print statement </w:t>
+            </w:r>
+            <w:r>
+              <w:rPr>
+                <w:rFonts w:ascii="Arial" w:hAnsi="Arial" w:cs="Arial"/>
+                <w:sz w:val="20"/>
+                <w:szCs w:val="20"/>
+              </w:rPr>
+              <w:sym w:font="Wingdings" w:char="F04A"/>
+            </w:r>
+            <w:r>
+              <w:rPr>
+                <w:rFonts w:ascii="Arial" w:hAnsi="Arial" w:cs="Arial"/>
+                <w:sz w:val="20"/>
+                <w:szCs w:val="20"/>
+              </w:rPr>
+              <w:t xml:space="preserve"> </w:t>
+            </w:r>
           </w:p>
           <w:p>
             <w:pPr>
@@ -5246,32 +5278,14 @@
                 <w:szCs w:val="20"/>
               </w:rPr>
             </w:pPr>
-          </w:p>
-          <w:p>
-            <w:pPr>
-              <w:pStyle w:val="ListParagraph"/>
-              <w:spacing w:after="200" w:line="276" w:lineRule="auto"/>
-              <w:ind w:left="0"/>
-              <w:jc w:val="both"/>
+            <w:r>
               <w:rPr>
                 <w:rFonts w:ascii="Arial" w:hAnsi="Arial" w:cs="Arial"/>
                 <w:sz w:val="20"/>
                 <w:szCs w:val="20"/>
               </w:rPr>
-            </w:pPr>
-          </w:p>
-          <w:p>
-            <w:pPr>
-              <w:pStyle w:val="ListParagraph"/>
-              <w:spacing w:after="200" w:line="276" w:lineRule="auto"/>
-              <w:ind w:left="0"/>
-              <w:jc w:val="both"/>
-              <w:rPr>
-                <w:rFonts w:ascii="Arial" w:hAnsi="Arial" w:cs="Arial"/>
-                <w:sz w:val="20"/>
-                <w:szCs w:val="20"/>
-              </w:rPr>
-            </w:pPr>
+              <w:t xml:space="preserve">To hide sensitive information like a password or credit care and maybe a social security number </w:t>
+            </w:r>
           </w:p>
           <w:p>
             <w:pPr>
@@ -5405,6 +5419,14 @@
                 <w:szCs w:val="20"/>
               </w:rPr>
             </w:pPr>
+            <w:r>
+              <w:rPr>
+                <w:rFonts w:ascii="Arial" w:hAnsi="Arial" w:cs="Arial"/>
+                <w:sz w:val="20"/>
+                <w:szCs w:val="20"/>
+              </w:rPr>
+              <w:t xml:space="preserve">Pixel or px is the unit of measurement used in web design. </w:t>
+            </w:r>
           </w:p>
           <w:p>
             <w:pPr>
@@ -5418,6 +5440,32 @@
                 <w:szCs w:val="20"/>
               </w:rPr>
             </w:pPr>
+            <w:r>
+              <w:rPr>
+                <w:rFonts w:ascii="Arial" w:hAnsi="Arial" w:cs="Arial"/>
+                <w:sz w:val="20"/>
+                <w:szCs w:val="20"/>
+              </w:rPr>
+              <w:t xml:space="preserve">Other </w:t>
+            </w:r>
+            <w:proofErr w:type="spellStart"/>
+            <w:r>
+              <w:rPr>
+                <w:rFonts w:ascii="Arial" w:hAnsi="Arial" w:cs="Arial"/>
+                <w:sz w:val="20"/>
+                <w:szCs w:val="20"/>
+              </w:rPr>
+              <w:t>Acronymns</w:t>
+            </w:r>
+            <w:proofErr w:type="spellEnd"/>
+            <w:r>
+              <w:rPr>
+                <w:rFonts w:ascii="Arial" w:hAnsi="Arial" w:cs="Arial"/>
+                <w:sz w:val="20"/>
+                <w:szCs w:val="20"/>
+              </w:rPr>
+              <w:t xml:space="preserve">: </w:t>
+            </w:r>
           </w:p>
           <w:p>
             <w:pPr>
@@ -5431,6 +5479,32 @@
                 <w:szCs w:val="20"/>
               </w:rPr>
             </w:pPr>
+            <w:r>
+              <w:rPr>
+                <w:rFonts w:ascii="Arial" w:hAnsi="Arial" w:cs="Arial"/>
+                <w:sz w:val="20"/>
+                <w:szCs w:val="20"/>
+              </w:rPr>
+              <w:t xml:space="preserve">TIFF </w:t>
+            </w:r>
+            <w:proofErr w:type="spellStart"/>
+            <w:r>
+              <w:rPr>
+                <w:rFonts w:ascii="Arial" w:hAnsi="Arial" w:cs="Arial"/>
+                <w:sz w:val="20"/>
+                <w:szCs w:val="20"/>
+              </w:rPr>
+              <w:t>Tagges</w:t>
+            </w:r>
+            <w:proofErr w:type="spellEnd"/>
+            <w:r>
+              <w:rPr>
+                <w:rFonts w:ascii="Arial" w:hAnsi="Arial" w:cs="Arial"/>
+                <w:sz w:val="20"/>
+                <w:szCs w:val="20"/>
+              </w:rPr>
+              <w:t xml:space="preserve"> Image File format</w:t>
+            </w:r>
           </w:p>
           <w:p>
             <w:pPr>
@@ -5444,6 +5518,32 @@
                 <w:szCs w:val="20"/>
               </w:rPr>
             </w:pPr>
+            <w:r>
+              <w:rPr>
+                <w:rFonts w:ascii="Arial" w:hAnsi="Arial" w:cs="Arial"/>
+                <w:sz w:val="20"/>
+                <w:szCs w:val="20"/>
+              </w:rPr>
+              <w:t xml:space="preserve">SVG Scalable Vector </w:t>
+            </w:r>
+            <w:proofErr w:type="spellStart"/>
+            <w:r>
+              <w:rPr>
+                <w:rFonts w:ascii="Arial" w:hAnsi="Arial" w:cs="Arial"/>
+                <w:sz w:val="20"/>
+                <w:szCs w:val="20"/>
+              </w:rPr>
+              <w:t>Graphichs</w:t>
+            </w:r>
+            <w:proofErr w:type="spellEnd"/>
+            <w:r>
+              <w:rPr>
+                <w:rFonts w:ascii="Arial" w:hAnsi="Arial" w:cs="Arial"/>
+                <w:sz w:val="20"/>
+                <w:szCs w:val="20"/>
+              </w:rPr>
+              <w:t xml:space="preserve"> </w:t>
+            </w:r>
           </w:p>
           <w:p>
             <w:pPr>
@@ -5457,6 +5557,14 @@
                 <w:szCs w:val="20"/>
               </w:rPr>
             </w:pPr>
+            <w:r>
+              <w:rPr>
+                <w:rFonts w:ascii="Arial" w:hAnsi="Arial" w:cs="Arial"/>
+                <w:sz w:val="20"/>
+                <w:szCs w:val="20"/>
+              </w:rPr>
+              <w:t xml:space="preserve">PNG Portable Network Graphics </w:t>
+            </w:r>
           </w:p>
           <w:p>
             <w:pPr>
@@ -5520,6 +5628,7 @@
           <w:sz w:val="20"/>
           <w:szCs w:val="20"/>
         </w:rPr>
+        <w:lastRenderedPageBreak/>
         <w:t>CSS Questions</w:t>
       </w:r>
     </w:p>
@@ -5591,6 +5700,9 @@
           <w:p>
             <w:pPr>
               <w:pStyle w:val="ListParagraph"/>
+              <w:tabs>
+                <w:tab w:val="left" w:pos="4504"/>
+              </w:tabs>
               <w:autoSpaceDE w:val="0"/>
               <w:autoSpaceDN w:val="0"/>
               <w:adjustRightInd w:val="0"/>
@@ -5603,10 +5715,22 @@
                 <w:szCs w:val="20"/>
               </w:rPr>
             </w:pPr>
+            <w:r>
+              <w:rPr>
+                <w:rFonts w:ascii="Arial" w:eastAsia="Calibri" w:hAnsi="Arial" w:cs="Arial"/>
+                <w:color w:val="231F20"/>
+                <w:sz w:val="20"/>
+                <w:szCs w:val="20"/>
+              </w:rPr>
+              <w:t xml:space="preserve">CSS can be used to set the background of the html document. It can also be used to change the font size or even the font family. It can also now be used to create graphics within a canvas element in html. </w:t>
+            </w:r>
           </w:p>
           <w:p>
             <w:pPr>
               <w:pStyle w:val="ListParagraph"/>
+              <w:tabs>
+                <w:tab w:val="left" w:pos="4504"/>
+              </w:tabs>
               <w:autoSpaceDE w:val="0"/>
               <w:autoSpaceDN w:val="0"/>
               <w:adjustRightInd w:val="0"/>
@@ -5619,6 +5743,24 @@
                 <w:szCs w:val="20"/>
               </w:rPr>
             </w:pPr>
+            <w:r>
+              <w:rPr>
+                <w:rFonts w:ascii="Arial" w:eastAsia="Calibri" w:hAnsi="Arial" w:cs="Arial"/>
+                <w:color w:val="231F20"/>
+                <w:sz w:val="20"/>
+                <w:szCs w:val="20"/>
+              </w:rPr>
+              <w:t xml:space="preserve">You can also set style classes for the </w:t>
+            </w:r>
+            <w:r>
+              <w:rPr>
+                <w:rFonts w:ascii="Arial" w:eastAsia="Calibri" w:hAnsi="Arial" w:cs="Arial"/>
+                <w:color w:val="231F20"/>
+                <w:sz w:val="20"/>
+                <w:szCs w:val="20"/>
+              </w:rPr>
+              <w:t xml:space="preserve">html document </w:t>
+            </w:r>
           </w:p>
           <w:p>
             <w:pPr>

</xml_diff>

<commit_message>
finished all the data intensive web application  answer section
</commit_message>
<xml_diff>
--- a/Test One/CS4720Test1Summer2021.docx
+++ b/Test One/CS4720Test1Summer2021.docx
@@ -5448,16 +5448,14 @@
               </w:rPr>
               <w:t xml:space="preserve">Other </w:t>
             </w:r>
-            <w:proofErr w:type="spellStart"/>
-            <w:r>
-              <w:rPr>
-                <w:rFonts w:ascii="Arial" w:hAnsi="Arial" w:cs="Arial"/>
-                <w:sz w:val="20"/>
-                <w:szCs w:val="20"/>
-              </w:rPr>
-              <w:t>Acronymns</w:t>
-            </w:r>
-            <w:proofErr w:type="spellEnd"/>
+            <w:r>
+              <w:rPr>
+                <w:rFonts w:ascii="Arial" w:hAnsi="Arial" w:cs="Arial"/>
+                <w:sz w:val="20"/>
+                <w:szCs w:val="20"/>
+              </w:rPr>
+              <w:t>Acronyms</w:t>
+            </w:r>
             <w:r>
               <w:rPr>
                 <w:rFonts w:ascii="Arial" w:hAnsi="Arial" w:cs="Arial"/>
@@ -5487,16 +5485,14 @@
               </w:rPr>
               <w:t xml:space="preserve">TIFF </w:t>
             </w:r>
-            <w:proofErr w:type="spellStart"/>
-            <w:r>
-              <w:rPr>
-                <w:rFonts w:ascii="Arial" w:hAnsi="Arial" w:cs="Arial"/>
-                <w:sz w:val="20"/>
-                <w:szCs w:val="20"/>
-              </w:rPr>
-              <w:t>Tagges</w:t>
-            </w:r>
-            <w:proofErr w:type="spellEnd"/>
+            <w:r>
+              <w:rPr>
+                <w:rFonts w:ascii="Arial" w:hAnsi="Arial" w:cs="Arial"/>
+                <w:sz w:val="20"/>
+                <w:szCs w:val="20"/>
+              </w:rPr>
+              <w:t>Tagged</w:t>
+            </w:r>
             <w:r>
               <w:rPr>
                 <w:rFonts w:ascii="Arial" w:hAnsi="Arial" w:cs="Arial"/>
@@ -5526,16 +5522,14 @@
               </w:rPr>
               <w:t xml:space="preserve">SVG Scalable Vector </w:t>
             </w:r>
-            <w:proofErr w:type="spellStart"/>
-            <w:r>
-              <w:rPr>
-                <w:rFonts w:ascii="Arial" w:hAnsi="Arial" w:cs="Arial"/>
-                <w:sz w:val="20"/>
-                <w:szCs w:val="20"/>
-              </w:rPr>
-              <w:t>Graphichs</w:t>
-            </w:r>
-            <w:proofErr w:type="spellEnd"/>
+            <w:r>
+              <w:rPr>
+                <w:rFonts w:ascii="Arial" w:hAnsi="Arial" w:cs="Arial"/>
+                <w:sz w:val="20"/>
+                <w:szCs w:val="20"/>
+              </w:rPr>
+              <w:t>Graphics</w:t>
+            </w:r>
             <w:r>
               <w:rPr>
                 <w:rFonts w:ascii="Arial" w:hAnsi="Arial" w:cs="Arial"/>
@@ -7748,6 +7742,7 @@
           <w:color w:val="231F20"/>
           <w:sz w:val="20"/>
           <w:szCs w:val="20"/>
+          <w:highlight w:val="yellow"/>
         </w:rPr>
       </w:pPr>
       <w:r>
@@ -7757,6 +7752,7 @@
           <w:color w:val="231F20"/>
           <w:sz w:val="20"/>
           <w:szCs w:val="20"/>
+          <w:highlight w:val="yellow"/>
         </w:rPr>
         <w:t>Sentinel value</w:t>
       </w:r>
@@ -7988,6 +7984,7 @@
           <w:color w:val="231F20"/>
           <w:sz w:val="20"/>
           <w:szCs w:val="20"/>
+          <w:highlight w:val="yellow"/>
         </w:rPr>
       </w:pPr>
       <w:r>
@@ -7997,6 +7994,7 @@
           <w:color w:val="231F20"/>
           <w:sz w:val="20"/>
           <w:szCs w:val="20"/>
+          <w:highlight w:val="yellow"/>
         </w:rPr>
         <w:t>Short-circuit evaluation</w:t>
       </w:r>
@@ -8126,6 +8124,7 @@
           <w:color w:val="231F20"/>
           <w:sz w:val="20"/>
           <w:szCs w:val="20"/>
+          <w:highlight w:val="yellow"/>
         </w:rPr>
       </w:pPr>
       <w:r>
@@ -8135,6 +8134,7 @@
           <w:color w:val="231F20"/>
           <w:sz w:val="20"/>
           <w:szCs w:val="20"/>
+          <w:highlight w:val="yellow"/>
         </w:rPr>
         <w:t>Can handle many kinds of user errors without crashing</w:t>
       </w:r>
@@ -8365,24 +8365,14 @@
                 <w:szCs w:val="20"/>
               </w:rPr>
             </w:pPr>
-          </w:p>
-          <w:p>
-            <w:pPr>
-              <w:rPr>
-                <w:rFonts w:ascii="Arial" w:hAnsi="Arial" w:cs="Arial"/>
-                <w:sz w:val="20"/>
-                <w:szCs w:val="20"/>
-              </w:rPr>
-            </w:pPr>
-          </w:p>
-          <w:p>
-            <w:pPr>
-              <w:rPr>
-                <w:rFonts w:ascii="Arial" w:hAnsi="Arial" w:cs="Arial"/>
-                <w:sz w:val="20"/>
-                <w:szCs w:val="20"/>
-              </w:rPr>
-            </w:pPr>
+            <w:r>
+              <w:rPr>
+                <w:rFonts w:ascii="Arial" w:hAnsi="Arial" w:cs="Arial"/>
+                <w:sz w:val="20"/>
+                <w:szCs w:val="20"/>
+              </w:rPr>
+              <w:t xml:space="preserve">Data intensive web applications are applications that handle data in large amounts not going to say an amount because a lot of data is variable but the amount today to qualify it is around the terabytes to petabyte area  </w:t>
+            </w:r>
           </w:p>
           <w:p>
             <w:pPr>
@@ -8486,6 +8476,40 @@
                 <w:szCs w:val="20"/>
               </w:rPr>
             </w:pPr>
+            <w:r>
+              <w:rPr>
+                <w:rFonts w:ascii="Arial" w:hAnsi="Arial" w:cs="Arial"/>
+                <w:sz w:val="20"/>
+                <w:szCs w:val="20"/>
+              </w:rPr>
+              <w:t xml:space="preserve">The life cycle of a data intensive web application </w:t>
+            </w:r>
+            <w:proofErr w:type="gramStart"/>
+            <w:r>
+              <w:rPr>
+                <w:rFonts w:ascii="Arial" w:hAnsi="Arial" w:cs="Arial"/>
+                <w:sz w:val="20"/>
+                <w:szCs w:val="20"/>
+              </w:rPr>
+              <w:t>are</w:t>
+            </w:r>
+            <w:proofErr w:type="gramEnd"/>
+            <w:r>
+              <w:rPr>
+                <w:rFonts w:ascii="Arial" w:hAnsi="Arial" w:cs="Arial"/>
+                <w:sz w:val="20"/>
+                <w:szCs w:val="20"/>
+              </w:rPr>
+              <w:t xml:space="preserve"> the </w:t>
+            </w:r>
+            <w:r>
+              <w:rPr>
+                <w:rFonts w:ascii="Arial" w:hAnsi="Arial" w:cs="Arial"/>
+                <w:sz w:val="20"/>
+                <w:szCs w:val="20"/>
+              </w:rPr>
+              <w:t xml:space="preserve">data acquisition, then the data procession then there is data analysis on collected data and then serving the content to end users </w:t>
+            </w:r>
           </w:p>
           <w:p>
             <w:pPr>
@@ -8607,6 +8631,14 @@
                 <w:szCs w:val="20"/>
               </w:rPr>
             </w:pPr>
+            <w:r>
+              <w:rPr>
+                <w:rFonts w:ascii="Arial" w:hAnsi="Arial" w:cs="Arial"/>
+                <w:sz w:val="20"/>
+                <w:szCs w:val="20"/>
+              </w:rPr>
+              <w:t xml:space="preserve">The architectures of data intensive web applications are the raw data, the problem set, the Analysis model, and then the Client portal </w:t>
+            </w:r>
           </w:p>
           <w:p>
             <w:pPr>
@@ -8730,6 +8762,32 @@
                 <w:szCs w:val="20"/>
               </w:rPr>
             </w:pPr>
+            <w:r>
+              <w:rPr>
+                <w:rFonts w:ascii="Arial" w:hAnsi="Arial" w:cs="Arial"/>
+                <w:sz w:val="20"/>
+                <w:szCs w:val="20"/>
+              </w:rPr>
+              <w:t xml:space="preserve">Today almost anybody with enough cash can do data intensive web application development without having the spin up servers of </w:t>
+            </w:r>
+            <w:proofErr w:type="spellStart"/>
+            <w:r>
+              <w:rPr>
+                <w:rFonts w:ascii="Arial" w:hAnsi="Arial" w:cs="Arial"/>
+                <w:sz w:val="20"/>
+                <w:szCs w:val="20"/>
+              </w:rPr>
+              <w:t>there own</w:t>
+            </w:r>
+            <w:proofErr w:type="spellEnd"/>
+            <w:r>
+              <w:rPr>
+                <w:rFonts w:ascii="Arial" w:hAnsi="Arial" w:cs="Arial"/>
+                <w:sz w:val="20"/>
+                <w:szCs w:val="20"/>
+              </w:rPr>
+              <w:t xml:space="preserve"> with the high throughput needed for the data intensive web application by doing it through the countless cloud services </w:t>
+            </w:r>
           </w:p>
           <w:p>
             <w:pPr>

</xml_diff>